<commit_message>
Updated - Day 5,6 and 9.
</commit_message>
<xml_diff>
--- a/Day 5/HackerRank Assessments/Skip A Level/Skip A Level.docx
+++ b/Day 5/HackerRank Assessments/Skip A Level/Skip A Level.docx
@@ -64,7 +64,6 @@
           <w:color w:val="39424E"/>
           <w:sz w:val="21"/>
           <w:szCs w:val="21"/>
-          <w:bdr w:val="none" w:color="auto" w:sz="0" w:space="0"/>
           <w:vertAlign w:val="baseline"/>
         </w:rPr>
         <w:t>Alex has to complete a multi-level game. Each level has an entry fee that needs to be paid before starting the level. After each level, Alex receives a point. Alex has to play levels in the given order and can skip at most one level.</w:t>
@@ -104,7 +103,6 @@
           <w:kern w:val="0"/>
           <w:sz w:val="21"/>
           <w:szCs w:val="21"/>
-          <w:bdr w:val="none" w:color="auto" w:sz="0" w:space="0"/>
           <w:vertAlign w:val="baseline"/>
           <w:lang w:val="en-US" w:eastAsia="zh-CN" w:bidi="ar"/>
         </w:rPr>
@@ -143,7 +141,6 @@
           <w:color w:val="39424E"/>
           <w:sz w:val="21"/>
           <w:szCs w:val="21"/>
-          <w:bdr w:val="none" w:color="auto" w:sz="0" w:space="0"/>
           <w:vertAlign w:val="baseline"/>
         </w:rPr>
         <w:t xml:space="preserve">Given the initial amount in Alex's wallet </w:t>
@@ -159,7 +156,6 @@
           <w:color w:val="39424E"/>
           <w:sz w:val="21"/>
           <w:szCs w:val="21"/>
-          <w:bdr w:val="none" w:color="auto" w:sz="0" w:space="0"/>
           <w:vertAlign w:val="baseline"/>
         </w:rPr>
         <w:t>k</w:t>
@@ -172,7 +168,6 @@
           <w:color w:val="39424E"/>
           <w:sz w:val="21"/>
           <w:szCs w:val="21"/>
-          <w:bdr w:val="none" w:color="auto" w:sz="0" w:space="0"/>
           <w:vertAlign w:val="baseline"/>
         </w:rPr>
         <w:t xml:space="preserve">, the number of levels in the game, </w:t>
@@ -188,7 +183,6 @@
           <w:color w:val="39424E"/>
           <w:sz w:val="21"/>
           <w:szCs w:val="21"/>
-          <w:bdr w:val="none" w:color="auto" w:sz="0" w:space="0"/>
           <w:vertAlign w:val="baseline"/>
         </w:rPr>
         <w:t>n</w:t>
@@ -201,7 +195,6 @@
           <w:color w:val="39424E"/>
           <w:sz w:val="21"/>
           <w:szCs w:val="21"/>
-          <w:bdr w:val="none" w:color="auto" w:sz="0" w:space="0"/>
           <w:vertAlign w:val="baseline"/>
         </w:rPr>
         <w:t xml:space="preserve"> and the cost of each level, </w:t>
@@ -217,7 +210,6 @@
           <w:color w:val="39424E"/>
           <w:sz w:val="21"/>
           <w:szCs w:val="21"/>
-          <w:bdr w:val="none" w:color="auto" w:sz="0" w:space="0"/>
           <w:vertAlign w:val="baseline"/>
         </w:rPr>
         <w:t>costs</w:t>
@@ -230,7 +222,6 @@
           <w:color w:val="39424E"/>
           <w:sz w:val="21"/>
           <w:szCs w:val="21"/>
-          <w:bdr w:val="none" w:color="auto" w:sz="0" w:space="0"/>
           <w:vertAlign w:val="baseline"/>
         </w:rPr>
         <w:t>. Find the maximum points Alex can collect.</w:t>
@@ -268,7 +259,6 @@
           <w:color w:val="39424E"/>
           <w:sz w:val="21"/>
           <w:szCs w:val="21"/>
-          <w:bdr w:val="none" w:color="auto" w:sz="0" w:space="0"/>
           <w:vertAlign w:val="baseline"/>
         </w:rPr>
         <w:t> </w:t>
@@ -306,7 +296,6 @@
           <w:color w:val="39424E"/>
           <w:sz w:val="21"/>
           <w:szCs w:val="21"/>
-          <w:bdr w:val="none" w:color="auto" w:sz="0" w:space="0"/>
           <w:vertAlign w:val="baseline"/>
         </w:rPr>
         <w:t>Note: It is not compulsory to complete all the levels</w:t>
@@ -344,7 +333,6 @@
           <w:color w:val="39424E"/>
           <w:sz w:val="21"/>
           <w:szCs w:val="21"/>
-          <w:bdr w:val="none" w:color="auto" w:sz="0" w:space="0"/>
           <w:vertAlign w:val="baseline"/>
         </w:rPr>
         <w:t> </w:t>
@@ -383,7 +371,6 @@
           <w:color w:val="39424E"/>
           <w:sz w:val="21"/>
           <w:szCs w:val="21"/>
-          <w:bdr w:val="none" w:color="auto" w:sz="0" w:space="0"/>
           <w:vertAlign w:val="baseline"/>
         </w:rPr>
         <w:t>Example</w:t>
@@ -424,7 +411,6 @@
           <w:color w:val="39424E"/>
           <w:sz w:val="21"/>
           <w:szCs w:val="21"/>
-          <w:bdr w:val="none" w:color="auto" w:sz="0" w:space="0"/>
           <w:vertAlign w:val="baseline"/>
         </w:rPr>
         <w:t>k = 14</w:t>
@@ -465,7 +451,6 @@
           <w:color w:val="39424E"/>
           <w:sz w:val="21"/>
           <w:szCs w:val="21"/>
-          <w:bdr w:val="none" w:color="auto" w:sz="0" w:space="0"/>
           <w:vertAlign w:val="baseline"/>
         </w:rPr>
         <w:t>n = 5</w:t>
@@ -506,7 +491,6 @@
           <w:color w:val="39424E"/>
           <w:sz w:val="21"/>
           <w:szCs w:val="21"/>
-          <w:bdr w:val="none" w:color="auto" w:sz="0" w:space="0"/>
           <w:vertAlign w:val="baseline"/>
         </w:rPr>
         <w:t>costs = [2, 4,1, 8, 6]</w:t>
@@ -544,7 +528,6 @@
           <w:color w:val="39424E"/>
           <w:sz w:val="21"/>
           <w:szCs w:val="21"/>
-          <w:bdr w:val="none" w:color="auto" w:sz="0" w:space="0"/>
           <w:vertAlign w:val="baseline"/>
         </w:rPr>
         <w:t> </w:t>
@@ -582,7 +565,6 @@
           <w:color w:val="39424E"/>
           <w:sz w:val="21"/>
           <w:szCs w:val="21"/>
-          <w:bdr w:val="none" w:color="auto" w:sz="0" w:space="0"/>
           <w:vertAlign w:val="baseline"/>
         </w:rPr>
         <w:t xml:space="preserve">Completing 5 levels without skipping any level, entry fees = 2 + 4 + 1 + 8 + 6 = 21 &gt; </w:t>
@@ -598,7 +580,6 @@
           <w:color w:val="39424E"/>
           <w:sz w:val="21"/>
           <w:szCs w:val="21"/>
-          <w:bdr w:val="none" w:color="auto" w:sz="0" w:space="0"/>
           <w:vertAlign w:val="baseline"/>
         </w:rPr>
         <w:t>k</w:t>
@@ -636,7 +617,6 @@
           <w:color w:val="39424E"/>
           <w:sz w:val="21"/>
           <w:szCs w:val="21"/>
-          <w:bdr w:val="none" w:color="auto" w:sz="0" w:space="0"/>
           <w:vertAlign w:val="baseline"/>
         </w:rPr>
         <w:t>Completing 5 levels while skipping the 4</w:t>
@@ -649,7 +629,6 @@
           <w:color w:val="39424E"/>
           <w:sz w:val="15"/>
           <w:szCs w:val="15"/>
-          <w:bdr w:val="none" w:color="auto" w:sz="0" w:space="0"/>
           <w:vertAlign w:val="baseline"/>
         </w:rPr>
         <w:t>th</w:t>
@@ -662,7 +641,6 @@
           <w:color w:val="39424E"/>
           <w:sz w:val="21"/>
           <w:szCs w:val="21"/>
-          <w:bdr w:val="none" w:color="auto" w:sz="0" w:space="0"/>
           <w:vertAlign w:val="baseline"/>
         </w:rPr>
         <w:t xml:space="preserve"> level, entry fees = 2 + 4 + 1 + 6 = 13 </w:t>
@@ -678,7 +656,6 @@
           <w:color w:val="39424E"/>
           <w:sz w:val="21"/>
           <w:szCs w:val="21"/>
-          <w:bdr w:val="none" w:color="auto" w:sz="0" w:space="0"/>
           <w:vertAlign w:val="baseline"/>
         </w:rPr>
         <w:t xml:space="preserve">≤ k, </w:t>
@@ -691,7 +668,6 @@
           <w:color w:val="39424E"/>
           <w:sz w:val="21"/>
           <w:szCs w:val="21"/>
-          <w:bdr w:val="none" w:color="auto" w:sz="0" w:space="0"/>
           <w:vertAlign w:val="baseline"/>
         </w:rPr>
         <w:t>points collected = 4, as levels 1, 2, 3 and 5 were completed.</w:t>
@@ -729,7 +705,6 @@
           <w:color w:val="39424E"/>
           <w:sz w:val="21"/>
           <w:szCs w:val="21"/>
-          <w:bdr w:val="none" w:color="auto" w:sz="0" w:space="0"/>
           <w:vertAlign w:val="baseline"/>
         </w:rPr>
         <w:t>It can be proven that you cannot collect more than 4 points. Hence the answer is 4.</w:t>
@@ -767,13 +742,10 @@
           <w:color w:val="39424E"/>
           <w:sz w:val="21"/>
           <w:szCs w:val="21"/>
-          <w:bdr w:val="none" w:color="auto" w:sz="0" w:space="0"/>
           <w:vertAlign w:val="baseline"/>
         </w:rPr>
         <w:t> </w:t>
       </w:r>
-      <w:bookmarkStart w:id="0" w:name="_GoBack"/>
-      <w:bookmarkEnd w:id="0"/>
     </w:p>
     <w:p>
       <w:pPr>
@@ -807,7 +779,6 @@
           <w:color w:val="39424E"/>
           <w:sz w:val="21"/>
           <w:szCs w:val="21"/>
-          <w:bdr w:val="none" w:color="auto" w:sz="0" w:space="0"/>
           <w:vertAlign w:val="baseline"/>
         </w:rPr>
         <w:t>Function Description</w:t>
@@ -845,7 +816,6 @@
           <w:color w:val="39424E"/>
           <w:sz w:val="21"/>
           <w:szCs w:val="21"/>
-          <w:bdr w:val="none" w:color="auto" w:sz="0" w:space="0"/>
           <w:vertAlign w:val="baseline"/>
         </w:rPr>
         <w:t xml:space="preserve">Complete the function </w:t>
@@ -861,7 +831,6 @@
           <w:color w:val="39424E"/>
           <w:sz w:val="21"/>
           <w:szCs w:val="21"/>
-          <w:bdr w:val="none" w:color="auto" w:sz="0" w:space="0"/>
           <w:vertAlign w:val="baseline"/>
         </w:rPr>
         <w:t>maximumPoints</w:t>
@@ -874,7 +843,6 @@
           <w:color w:val="39424E"/>
           <w:sz w:val="21"/>
           <w:szCs w:val="21"/>
-          <w:bdr w:val="none" w:color="auto" w:sz="0" w:space="0"/>
           <w:vertAlign w:val="baseline"/>
         </w:rPr>
         <w:t xml:space="preserve"> in the editor below.</w:t>
@@ -912,7 +880,6 @@
           <w:color w:val="39424E"/>
           <w:sz w:val="21"/>
           <w:szCs w:val="21"/>
-          <w:bdr w:val="none" w:color="auto" w:sz="0" w:space="0"/>
           <w:vertAlign w:val="baseline"/>
         </w:rPr>
         <w:t> </w:t>
@@ -953,7 +920,6 @@
           <w:color w:val="39424E"/>
           <w:sz w:val="21"/>
           <w:szCs w:val="21"/>
-          <w:bdr w:val="none" w:color="auto" w:sz="0" w:space="0"/>
           <w:vertAlign w:val="baseline"/>
         </w:rPr>
         <w:t>maximumPoints</w:t>
@@ -966,7 +932,6 @@
           <w:color w:val="39424E"/>
           <w:sz w:val="21"/>
           <w:szCs w:val="21"/>
-          <w:bdr w:val="none" w:color="auto" w:sz="0" w:space="0"/>
           <w:vertAlign w:val="baseline"/>
         </w:rPr>
         <w:t xml:space="preserve"> has the following parameter(s):</w:t>
@@ -982,7 +947,6 @@
           <w:color w:val="39424E"/>
           <w:sz w:val="21"/>
           <w:szCs w:val="21"/>
-          <w:bdr w:val="none" w:color="auto" w:sz="0" w:space="0"/>
           <w:vertAlign w:val="baseline"/>
         </w:rPr>
         <w:t xml:space="preserve"> </w:t>
@@ -1023,7 +987,6 @@
           <w:color w:val="39424E"/>
           <w:sz w:val="21"/>
           <w:szCs w:val="21"/>
-          <w:bdr w:val="none" w:color="auto" w:sz="0" w:space="0"/>
           <w:vertAlign w:val="baseline"/>
         </w:rPr>
         <w:t xml:space="preserve">    int k: </w:t>
@@ -1036,7 +999,6 @@
           <w:color w:val="39424E"/>
           <w:sz w:val="21"/>
           <w:szCs w:val="21"/>
-          <w:bdr w:val="none" w:color="auto" w:sz="0" w:space="0"/>
           <w:vertAlign w:val="baseline"/>
         </w:rPr>
         <w:t>the initial number of coins in Alex's wallet</w:t>
@@ -1077,7 +1039,6 @@
           <w:color w:val="39424E"/>
           <w:sz w:val="21"/>
           <w:szCs w:val="21"/>
-          <w:bdr w:val="none" w:color="auto" w:sz="0" w:space="0"/>
           <w:vertAlign w:val="baseline"/>
         </w:rPr>
         <w:t>    int costs[n]:</w:t>
@@ -1090,7 +1051,6 @@
           <w:color w:val="39424E"/>
           <w:sz w:val="21"/>
           <w:szCs w:val="21"/>
-          <w:bdr w:val="none" w:color="auto" w:sz="0" w:space="0"/>
           <w:vertAlign w:val="baseline"/>
         </w:rPr>
         <w:t>  the costs of each level</w:t>
@@ -1106,7 +1066,6 @@
           <w:color w:val="39424E"/>
           <w:sz w:val="21"/>
           <w:szCs w:val="21"/>
-          <w:bdr w:val="none" w:color="auto" w:sz="0" w:space="0"/>
           <w:vertAlign w:val="baseline"/>
         </w:rPr>
         <w:t xml:space="preserve"> </w:t>
@@ -1144,7 +1103,6 @@
           <w:color w:val="39424E"/>
           <w:sz w:val="21"/>
           <w:szCs w:val="21"/>
-          <w:bdr w:val="none" w:color="auto" w:sz="0" w:space="0"/>
           <w:vertAlign w:val="baseline"/>
         </w:rPr>
         <w:t> </w:t>
@@ -1183,7 +1141,6 @@
           <w:color w:val="39424E"/>
           <w:sz w:val="21"/>
           <w:szCs w:val="21"/>
-          <w:bdr w:val="none" w:color="auto" w:sz="0" w:space="0"/>
           <w:vertAlign w:val="baseline"/>
         </w:rPr>
         <w:t>Returns</w:t>
@@ -1221,7 +1178,6 @@
           <w:color w:val="39424E"/>
           <w:sz w:val="21"/>
           <w:szCs w:val="21"/>
-          <w:bdr w:val="none" w:color="auto" w:sz="0" w:space="0"/>
           <w:vertAlign w:val="baseline"/>
         </w:rPr>
         <w:t>    </w:t>
@@ -1237,7 +1193,6 @@
           <w:color w:val="39424E"/>
           <w:sz w:val="21"/>
           <w:szCs w:val="21"/>
-          <w:bdr w:val="none" w:color="auto" w:sz="0" w:space="0"/>
           <w:vertAlign w:val="baseline"/>
         </w:rPr>
         <w:t xml:space="preserve">int: </w:t>
@@ -1250,7 +1205,6 @@
           <w:color w:val="39424E"/>
           <w:sz w:val="21"/>
           <w:szCs w:val="21"/>
-          <w:bdr w:val="none" w:color="auto" w:sz="0" w:space="0"/>
           <w:vertAlign w:val="baseline"/>
         </w:rPr>
         <w:t>the maximum number of points Alex can collect after skipping at most one level</w:t>
@@ -1288,7 +1242,6 @@
           <w:color w:val="39424E"/>
           <w:sz w:val="21"/>
           <w:szCs w:val="21"/>
-          <w:bdr w:val="none" w:color="auto" w:sz="0" w:space="0"/>
           <w:vertAlign w:val="baseline"/>
         </w:rPr>
         <w:t> </w:t>
@@ -1326,7 +1279,6 @@
           <w:color w:val="39424E"/>
           <w:sz w:val="21"/>
           <w:szCs w:val="21"/>
-          <w:bdr w:val="none" w:color="auto" w:sz="0" w:space="0"/>
           <w:vertAlign w:val="baseline"/>
         </w:rPr>
         <w:t>Constraints</w:t>
@@ -1367,7 +1319,6 @@
           <w:color w:val="39424E"/>
           <w:sz w:val="21"/>
           <w:szCs w:val="21"/>
-          <w:bdr w:val="none" w:color="auto" w:sz="0" w:space="0"/>
           <w:vertAlign w:val="baseline"/>
         </w:rPr>
         <w:t>1 ≤ k ≤ 10</w:t>
@@ -1381,9 +1332,24 @@
           <w:i/>
           <w:iCs/>
           <w:color w:val="39424E"/>
+          <w:sz w:val="21"/>
+          <w:szCs w:val="21"/>
+          <w:vertAlign w:val="baseline"/>
+          <w:lang w:val="en-US"/>
+        </w:rPr>
+        <w:t>^</w:t>
+      </w:r>
+      <w:r>
+        <w:rPr>
+          <w:rStyle w:val="4"/>
+          <w:rFonts w:hint="default" w:ascii="Segoe UI" w:hAnsi="Segoe UI" w:eastAsia="Segoe UI" w:cs="Segoe UI"/>
+          <w:b w:val="0"/>
+          <w:bCs w:val="0"/>
+          <w:i/>
+          <w:iCs/>
+          <w:color w:val="39424E"/>
           <w:sz w:val="16"/>
           <w:szCs w:val="16"/>
-          <w:bdr w:val="none" w:color="auto" w:sz="0" w:space="0"/>
           <w:vertAlign w:val="baseline"/>
         </w:rPr>
         <w:t>9</w:t>
@@ -1424,7 +1390,6 @@
           <w:color w:val="39424E"/>
           <w:sz w:val="21"/>
           <w:szCs w:val="21"/>
-          <w:bdr w:val="none" w:color="auto" w:sz="0" w:space="0"/>
           <w:vertAlign w:val="baseline"/>
         </w:rPr>
         <w:t>1 ≤ n ≤ 10</w:t>
@@ -1438,9 +1403,24 @@
           <w:i/>
           <w:iCs/>
           <w:color w:val="39424E"/>
+          <w:sz w:val="21"/>
+          <w:szCs w:val="21"/>
+          <w:vertAlign w:val="baseline"/>
+          <w:lang w:val="en-US"/>
+        </w:rPr>
+        <w:t>^</w:t>
+      </w:r>
+      <w:r>
+        <w:rPr>
+          <w:rStyle w:val="4"/>
+          <w:rFonts w:hint="default" w:ascii="Segoe UI" w:hAnsi="Segoe UI" w:eastAsia="Segoe UI" w:cs="Segoe UI"/>
+          <w:b w:val="0"/>
+          <w:bCs w:val="0"/>
+          <w:i/>
+          <w:iCs/>
+          <w:color w:val="39424E"/>
           <w:sz w:val="15"/>
           <w:szCs w:val="15"/>
-          <w:bdr w:val="none" w:color="auto" w:sz="0" w:space="0"/>
           <w:vertAlign w:val="baseline"/>
         </w:rPr>
         <w:t>5</w:t>
@@ -1456,7 +1436,6 @@
           <w:color w:val="39424E"/>
           <w:sz w:val="21"/>
           <w:szCs w:val="21"/>
-          <w:bdr w:val="none" w:color="auto" w:sz="0" w:space="0"/>
           <w:vertAlign w:val="baseline"/>
         </w:rPr>
         <w:t> </w:t>
@@ -1497,7 +1476,6 @@
           <w:color w:val="39424E"/>
           <w:sz w:val="21"/>
           <w:szCs w:val="21"/>
-          <w:bdr w:val="none" w:color="auto" w:sz="0" w:space="0"/>
           <w:vertAlign w:val="baseline"/>
         </w:rPr>
         <w:t>1 ≤ costs[i] ≤ 10</w:t>
@@ -1511,9 +1489,26 @@
           <w:i/>
           <w:iCs/>
           <w:color w:val="39424E"/>
+          <w:sz w:val="21"/>
+          <w:szCs w:val="21"/>
+          <w:vertAlign w:val="baseline"/>
+          <w:lang w:val="en-US"/>
+        </w:rPr>
+        <w:t>^</w:t>
+      </w:r>
+      <w:bookmarkStart w:id="0" w:name="_GoBack"/>
+      <w:bookmarkEnd w:id="0"/>
+      <w:r>
+        <w:rPr>
+          <w:rStyle w:val="4"/>
+          <w:rFonts w:hint="default" w:ascii="Segoe UI" w:hAnsi="Segoe UI" w:eastAsia="Segoe UI" w:cs="Segoe UI"/>
+          <w:b w:val="0"/>
+          <w:bCs w:val="0"/>
+          <w:i/>
+          <w:iCs/>
+          <w:color w:val="39424E"/>
           <w:sz w:val="16"/>
           <w:szCs w:val="16"/>
-          <w:bdr w:val="none" w:color="auto" w:sz="0" w:space="0"/>
           <w:vertAlign w:val="baseline"/>
         </w:rPr>
         <w:t>9</w:t>
@@ -1529,7 +1524,6 @@
           <w:color w:val="39424E"/>
           <w:sz w:val="21"/>
           <w:szCs w:val="21"/>
-          <w:bdr w:val="none" w:color="auto" w:sz="0" w:space="0"/>
           <w:vertAlign w:val="baseline"/>
         </w:rPr>
         <w:t> </w:t>
@@ -1554,7 +1548,6 @@
           <w:kern w:val="0"/>
           <w:sz w:val="21"/>
           <w:szCs w:val="21"/>
-          <w:bdr w:val="none" w:color="auto" w:sz="0" w:space="0"/>
           <w:vertAlign w:val="baseline"/>
           <w:lang w:val="en-US" w:eastAsia="zh-CN" w:bidi="ar"/>
         </w:rPr>
@@ -1593,7 +1586,6 @@
           <w:color w:val="39424E"/>
           <w:sz w:val="21"/>
           <w:szCs w:val="21"/>
-          <w:bdr w:val="none" w:color="auto" w:sz="0" w:space="0"/>
           <w:vertAlign w:val="baseline"/>
         </w:rPr>
         <w:t xml:space="preserve">The first line contains an integer, </w:t>
@@ -1609,7 +1601,6 @@
           <w:color w:val="39424E"/>
           <w:sz w:val="21"/>
           <w:szCs w:val="21"/>
-          <w:bdr w:val="none" w:color="auto" w:sz="0" w:space="0"/>
           <w:vertAlign w:val="baseline"/>
         </w:rPr>
         <w:t>k</w:t>
@@ -1622,7 +1613,6 @@
           <w:color w:val="39424E"/>
           <w:sz w:val="21"/>
           <w:szCs w:val="21"/>
-          <w:bdr w:val="none" w:color="auto" w:sz="0" w:space="0"/>
           <w:vertAlign w:val="baseline"/>
         </w:rPr>
         <w:t>, the initial number of coins in Alex's wallet.</w:t>
@@ -1660,7 +1650,6 @@
           <w:color w:val="39424E"/>
           <w:sz w:val="21"/>
           <w:szCs w:val="21"/>
-          <w:bdr w:val="none" w:color="auto" w:sz="0" w:space="0"/>
           <w:vertAlign w:val="baseline"/>
         </w:rPr>
         <w:t xml:space="preserve">The second line contains an integer, </w:t>
@@ -1676,7 +1665,6 @@
           <w:color w:val="39424E"/>
           <w:sz w:val="21"/>
           <w:szCs w:val="21"/>
-          <w:bdr w:val="none" w:color="auto" w:sz="0" w:space="0"/>
           <w:vertAlign w:val="baseline"/>
         </w:rPr>
         <w:t>n</w:t>
@@ -1689,7 +1677,6 @@
           <w:color w:val="39424E"/>
           <w:sz w:val="21"/>
           <w:szCs w:val="21"/>
-          <w:bdr w:val="none" w:color="auto" w:sz="0" w:space="0"/>
           <w:vertAlign w:val="baseline"/>
         </w:rPr>
         <w:t xml:space="preserve">, the size of the array </w:t>
@@ -1705,7 +1692,6 @@
           <w:color w:val="39424E"/>
           <w:sz w:val="21"/>
           <w:szCs w:val="21"/>
-          <w:bdr w:val="none" w:color="auto" w:sz="0" w:space="0"/>
           <w:vertAlign w:val="baseline"/>
         </w:rPr>
         <w:t>costs</w:t>
@@ -1718,7 +1704,6 @@
           <w:color w:val="39424E"/>
           <w:sz w:val="21"/>
           <w:szCs w:val="21"/>
-          <w:bdr w:val="none" w:color="auto" w:sz="0" w:space="0"/>
           <w:vertAlign w:val="baseline"/>
         </w:rPr>
         <w:t>.</w:t>
@@ -1756,7 +1741,6 @@
           <w:color w:val="39424E"/>
           <w:sz w:val="21"/>
           <w:szCs w:val="21"/>
-          <w:bdr w:val="none" w:color="auto" w:sz="0" w:space="0"/>
           <w:vertAlign w:val="baseline"/>
         </w:rPr>
         <w:t xml:space="preserve">Each line </w:t>
@@ -1772,7 +1756,6 @@
           <w:color w:val="39424E"/>
           <w:sz w:val="21"/>
           <w:szCs w:val="21"/>
-          <w:bdr w:val="none" w:color="auto" w:sz="0" w:space="0"/>
           <w:vertAlign w:val="baseline"/>
         </w:rPr>
         <w:t>i</w:t>
@@ -1785,7 +1768,6 @@
           <w:color w:val="39424E"/>
           <w:sz w:val="21"/>
           <w:szCs w:val="21"/>
-          <w:bdr w:val="none" w:color="auto" w:sz="0" w:space="0"/>
           <w:vertAlign w:val="baseline"/>
         </w:rPr>
         <w:t xml:space="preserve"> of the </w:t>
@@ -1801,7 +1783,6 @@
           <w:color w:val="39424E"/>
           <w:sz w:val="21"/>
           <w:szCs w:val="21"/>
-          <w:bdr w:val="none" w:color="auto" w:sz="0" w:space="0"/>
           <w:vertAlign w:val="baseline"/>
         </w:rPr>
         <w:t>n</w:t>
@@ -1814,7 +1795,6 @@
           <w:color w:val="39424E"/>
           <w:sz w:val="21"/>
           <w:szCs w:val="21"/>
-          <w:bdr w:val="none" w:color="auto" w:sz="0" w:space="0"/>
           <w:vertAlign w:val="baseline"/>
         </w:rPr>
         <w:t xml:space="preserve"> subsequent lines (where 1 </w:t>
@@ -1830,7 +1810,6 @@
           <w:color w:val="39424E"/>
           <w:sz w:val="21"/>
           <w:szCs w:val="21"/>
-          <w:bdr w:val="none" w:color="auto" w:sz="0" w:space="0"/>
           <w:vertAlign w:val="baseline"/>
         </w:rPr>
         <w:t>≤ i ≤ n</w:t>
@@ -1843,7 +1822,6 @@
           <w:color w:val="39424E"/>
           <w:sz w:val="21"/>
           <w:szCs w:val="21"/>
-          <w:bdr w:val="none" w:color="auto" w:sz="0" w:space="0"/>
           <w:vertAlign w:val="baseline"/>
         </w:rPr>
         <w:t>) contains an integer that describes costs</w:t>
@@ -1859,7 +1837,6 @@
           <w:color w:val="39424E"/>
           <w:sz w:val="21"/>
           <w:szCs w:val="21"/>
-          <w:bdr w:val="none" w:color="auto" w:sz="0" w:space="0"/>
           <w:vertAlign w:val="baseline"/>
         </w:rPr>
         <w:t>[i]</w:t>
@@ -1872,7 +1849,6 @@
           <w:color w:val="39424E"/>
           <w:sz w:val="21"/>
           <w:szCs w:val="21"/>
-          <w:bdr w:val="none" w:color="auto" w:sz="0" w:space="0"/>
           <w:vertAlign w:val="baseline"/>
         </w:rPr>
         <w:t>.</w:t>
@@ -1897,7 +1873,6 @@
           <w:kern w:val="0"/>
           <w:sz w:val="21"/>
           <w:szCs w:val="21"/>
-          <w:bdr w:val="none" w:color="auto" w:sz="0" w:space="0"/>
           <w:vertAlign w:val="baseline"/>
           <w:lang w:val="en-US" w:eastAsia="zh-CN" w:bidi="ar"/>
         </w:rPr>
@@ -1936,7 +1911,6 @@
           <w:color w:val="39424E"/>
           <w:sz w:val="21"/>
           <w:szCs w:val="21"/>
-          <w:bdr w:val="none" w:color="auto" w:sz="0" w:space="0"/>
           <w:vertAlign w:val="baseline"/>
         </w:rPr>
         <w:t>Sample Input For Custom Testing</w:t>
@@ -1966,7 +1940,6 @@
           <w:color w:val="454C59"/>
           <w:sz w:val="21"/>
           <w:szCs w:val="21"/>
-          <w:bdr w:val="none" w:color="auto" w:sz="0" w:space="0"/>
           <w:shd w:val="clear" w:fill="F4FAFF"/>
           <w:vertAlign w:val="baseline"/>
         </w:rPr>
@@ -1979,7 +1952,6 @@
           <w:color w:val="454C59"/>
           <w:sz w:val="21"/>
           <w:szCs w:val="21"/>
-          <w:bdr w:val="none" w:color="auto" w:sz="0" w:space="0"/>
           <w:shd w:val="clear" w:fill="F4FAFF"/>
           <w:vertAlign w:val="baseline"/>
         </w:rPr>
@@ -2010,7 +1982,6 @@
           <w:color w:val="454C59"/>
           <w:sz w:val="21"/>
           <w:szCs w:val="21"/>
-          <w:bdr w:val="none" w:color="auto" w:sz="0" w:space="0"/>
           <w:shd w:val="clear" w:fill="F4FAFF"/>
           <w:vertAlign w:val="baseline"/>
         </w:rPr>
@@ -2023,7 +1994,6 @@
           <w:color w:val="454C59"/>
           <w:sz w:val="21"/>
           <w:szCs w:val="21"/>
-          <w:bdr w:val="none" w:color="auto" w:sz="0" w:space="0"/>
           <w:shd w:val="clear" w:fill="F4FAFF"/>
           <w:vertAlign w:val="baseline"/>
         </w:rPr>
@@ -2054,7 +2024,6 @@
           <w:color w:val="454C59"/>
           <w:sz w:val="21"/>
           <w:szCs w:val="21"/>
-          <w:bdr w:val="none" w:color="auto" w:sz="0" w:space="0"/>
           <w:shd w:val="clear" w:fill="F4FAFF"/>
           <w:vertAlign w:val="baseline"/>
         </w:rPr>
@@ -2067,7 +2036,6 @@
           <w:color w:val="454C59"/>
           <w:sz w:val="21"/>
           <w:szCs w:val="21"/>
-          <w:bdr w:val="none" w:color="auto" w:sz="0" w:space="0"/>
           <w:shd w:val="clear" w:fill="F4FAFF"/>
           <w:vertAlign w:val="baseline"/>
         </w:rPr>
@@ -2098,7 +2066,6 @@
           <w:color w:val="454C59"/>
           <w:sz w:val="21"/>
           <w:szCs w:val="21"/>
-          <w:bdr w:val="none" w:color="auto" w:sz="0" w:space="0"/>
           <w:shd w:val="clear" w:fill="F4FAFF"/>
           <w:vertAlign w:val="baseline"/>
         </w:rPr>
@@ -2111,7 +2078,6 @@
           <w:color w:val="454C59"/>
           <w:sz w:val="21"/>
           <w:szCs w:val="21"/>
-          <w:bdr w:val="none" w:color="auto" w:sz="0" w:space="0"/>
           <w:shd w:val="clear" w:fill="F4FAFF"/>
           <w:vertAlign w:val="baseline"/>
         </w:rPr>
@@ -2142,7 +2108,6 @@
           <w:color w:val="454C59"/>
           <w:sz w:val="21"/>
           <w:szCs w:val="21"/>
-          <w:bdr w:val="none" w:color="auto" w:sz="0" w:space="0"/>
           <w:shd w:val="clear" w:fill="F4FAFF"/>
           <w:vertAlign w:val="baseline"/>
         </w:rPr>
@@ -2155,7 +2120,6 @@
           <w:color w:val="454C59"/>
           <w:sz w:val="21"/>
           <w:szCs w:val="21"/>
-          <w:bdr w:val="none" w:color="auto" w:sz="0" w:space="0"/>
           <w:shd w:val="clear" w:fill="F4FAFF"/>
           <w:vertAlign w:val="baseline"/>
         </w:rPr>
@@ -2186,7 +2150,6 @@
           <w:color w:val="454C59"/>
           <w:sz w:val="21"/>
           <w:szCs w:val="21"/>
-          <w:bdr w:val="none" w:color="auto" w:sz="0" w:space="0"/>
           <w:shd w:val="clear" w:fill="F4FAFF"/>
           <w:vertAlign w:val="baseline"/>
         </w:rPr>
@@ -2199,7 +2162,6 @@
           <w:color w:val="454C59"/>
           <w:sz w:val="21"/>
           <w:szCs w:val="21"/>
-          <w:bdr w:val="none" w:color="auto" w:sz="0" w:space="0"/>
           <w:shd w:val="clear" w:fill="F4FAFF"/>
           <w:vertAlign w:val="baseline"/>
         </w:rPr>
@@ -2230,7 +2192,6 @@
           <w:color w:val="454C59"/>
           <w:sz w:val="21"/>
           <w:szCs w:val="21"/>
-          <w:bdr w:val="none" w:color="auto" w:sz="0" w:space="0"/>
           <w:shd w:val="clear" w:fill="F4FAFF"/>
           <w:vertAlign w:val="baseline"/>
         </w:rPr>
@@ -2243,7 +2204,6 @@
           <w:color w:val="454C59"/>
           <w:sz w:val="21"/>
           <w:szCs w:val="21"/>
-          <w:bdr w:val="none" w:color="auto" w:sz="0" w:space="0"/>
           <w:shd w:val="clear" w:fill="F4FAFF"/>
           <w:vertAlign w:val="baseline"/>
         </w:rPr>
@@ -2274,7 +2234,6 @@
           <w:color w:val="454C59"/>
           <w:sz w:val="21"/>
           <w:szCs w:val="21"/>
-          <w:bdr w:val="none" w:color="auto" w:sz="0" w:space="0"/>
           <w:shd w:val="clear" w:fill="F4FAFF"/>
           <w:vertAlign w:val="baseline"/>
         </w:rPr>
@@ -2287,7 +2246,6 @@
           <w:color w:val="454C59"/>
           <w:sz w:val="21"/>
           <w:szCs w:val="21"/>
-          <w:bdr w:val="none" w:color="auto" w:sz="0" w:space="0"/>
           <w:shd w:val="clear" w:fill="F4FAFF"/>
           <w:vertAlign w:val="baseline"/>
         </w:rPr>
@@ -2326,7 +2284,6 @@
           <w:color w:val="454C59"/>
           <w:sz w:val="21"/>
           <w:szCs w:val="21"/>
-          <w:bdr w:val="none" w:color="auto" w:sz="0" w:space="0"/>
           <w:shd w:val="clear" w:fill="F4FAFF"/>
           <w:vertAlign w:val="baseline"/>
         </w:rPr>
@@ -2357,7 +2314,6 @@
           <w:color w:val="454C59"/>
           <w:sz w:val="21"/>
           <w:szCs w:val="21"/>
-          <w:bdr w:val="none" w:color="auto" w:sz="0" w:space="0"/>
           <w:shd w:val="clear" w:fill="F4FAFF"/>
           <w:vertAlign w:val="baseline"/>
         </w:rPr>
@@ -2370,7 +2326,6 @@
           <w:color w:val="454C59"/>
           <w:sz w:val="21"/>
           <w:szCs w:val="21"/>
-          <w:bdr w:val="none" w:color="auto" w:sz="0" w:space="0"/>
           <w:shd w:val="clear" w:fill="F4FAFF"/>
           <w:vertAlign w:val="baseline"/>
         </w:rPr>
@@ -2401,7 +2356,6 @@
           <w:color w:val="454C59"/>
           <w:sz w:val="21"/>
           <w:szCs w:val="21"/>
-          <w:bdr w:val="none" w:color="auto" w:sz="0" w:space="0"/>
           <w:shd w:val="clear" w:fill="F4FAFF"/>
           <w:vertAlign w:val="baseline"/>
         </w:rPr>
@@ -2414,7 +2368,6 @@
           <w:color w:val="454C59"/>
           <w:sz w:val="21"/>
           <w:szCs w:val="21"/>
-          <w:bdr w:val="none" w:color="auto" w:sz="0" w:space="0"/>
           <w:shd w:val="clear" w:fill="F4FAFF"/>
           <w:vertAlign w:val="baseline"/>
         </w:rPr>
@@ -2445,7 +2398,6 @@
           <w:color w:val="454C59"/>
           <w:sz w:val="21"/>
           <w:szCs w:val="21"/>
-          <w:bdr w:val="none" w:color="auto" w:sz="0" w:space="0"/>
           <w:shd w:val="clear" w:fill="F4FAFF"/>
           <w:vertAlign w:val="baseline"/>
         </w:rPr>
@@ -2458,7 +2410,6 @@
           <w:color w:val="454C59"/>
           <w:sz w:val="21"/>
           <w:szCs w:val="21"/>
-          <w:bdr w:val="none" w:color="auto" w:sz="0" w:space="0"/>
           <w:shd w:val="clear" w:fill="F4FAFF"/>
           <w:vertAlign w:val="baseline"/>
         </w:rPr>
@@ -2489,7 +2440,6 @@
           <w:color w:val="454C59"/>
           <w:sz w:val="21"/>
           <w:szCs w:val="21"/>
-          <w:bdr w:val="none" w:color="auto" w:sz="0" w:space="0"/>
           <w:shd w:val="clear" w:fill="F4FAFF"/>
           <w:vertAlign w:val="baseline"/>
         </w:rPr>
@@ -2502,7 +2452,6 @@
           <w:color w:val="454C59"/>
           <w:sz w:val="21"/>
           <w:szCs w:val="21"/>
-          <w:bdr w:val="none" w:color="auto" w:sz="0" w:space="0"/>
           <w:shd w:val="clear" w:fill="F4FAFF"/>
           <w:vertAlign w:val="baseline"/>
         </w:rPr>
@@ -2533,7 +2482,6 @@
           <w:color w:val="454C59"/>
           <w:sz w:val="21"/>
           <w:szCs w:val="21"/>
-          <w:bdr w:val="none" w:color="auto" w:sz="0" w:space="0"/>
           <w:shd w:val="clear" w:fill="F4FAFF"/>
           <w:vertAlign w:val="baseline"/>
         </w:rPr>
@@ -2546,7 +2494,6 @@
           <w:color w:val="454C59"/>
           <w:sz w:val="21"/>
           <w:szCs w:val="21"/>
-          <w:bdr w:val="none" w:color="auto" w:sz="0" w:space="0"/>
           <w:shd w:val="clear" w:fill="F4FAFF"/>
           <w:vertAlign w:val="baseline"/>
         </w:rPr>
@@ -2577,7 +2524,6 @@
           <w:color w:val="454C59"/>
           <w:sz w:val="21"/>
           <w:szCs w:val="21"/>
-          <w:bdr w:val="none" w:color="auto" w:sz="0" w:space="0"/>
           <w:shd w:val="clear" w:fill="F4FAFF"/>
           <w:vertAlign w:val="baseline"/>
         </w:rPr>
@@ -2590,7 +2536,6 @@
           <w:color w:val="454C59"/>
           <w:sz w:val="21"/>
           <w:szCs w:val="21"/>
-          <w:bdr w:val="none" w:color="auto" w:sz="0" w:space="0"/>
           <w:shd w:val="clear" w:fill="F4FAFF"/>
           <w:vertAlign w:val="baseline"/>
         </w:rPr>
@@ -2629,7 +2574,6 @@
           <w:color w:val="454C59"/>
           <w:sz w:val="21"/>
           <w:szCs w:val="21"/>
-          <w:bdr w:val="none" w:color="auto" w:sz="0" w:space="0"/>
           <w:shd w:val="clear" w:fill="F4FAFF"/>
           <w:vertAlign w:val="baseline"/>
         </w:rPr>
@@ -2668,7 +2612,6 @@
           <w:color w:val="39424E"/>
           <w:sz w:val="21"/>
           <w:szCs w:val="21"/>
-          <w:bdr w:val="none" w:color="auto" w:sz="0" w:space="0"/>
           <w:vertAlign w:val="baseline"/>
         </w:rPr>
         <w:t> </w:t>
@@ -2706,7 +2649,6 @@
           <w:color w:val="39424E"/>
           <w:sz w:val="21"/>
           <w:szCs w:val="21"/>
-          <w:bdr w:val="none" w:color="auto" w:sz="0" w:space="0"/>
           <w:vertAlign w:val="baseline"/>
         </w:rPr>
         <w:t>Sample Output</w:t>
@@ -2744,7 +2686,6 @@
           <w:color w:val="454C59"/>
           <w:sz w:val="21"/>
           <w:szCs w:val="21"/>
-          <w:bdr w:val="none" w:color="auto" w:sz="0" w:space="0"/>
           <w:shd w:val="clear" w:fill="F4FAFF"/>
           <w:vertAlign w:val="baseline"/>
         </w:rPr>
@@ -2783,7 +2724,6 @@
           <w:color w:val="39424E"/>
           <w:sz w:val="21"/>
           <w:szCs w:val="21"/>
-          <w:bdr w:val="none" w:color="auto" w:sz="0" w:space="0"/>
           <w:vertAlign w:val="baseline"/>
         </w:rPr>
         <w:t>Explanation</w:t>
@@ -2821,7 +2761,6 @@
           <w:color w:val="39424E"/>
           <w:sz w:val="21"/>
           <w:szCs w:val="21"/>
-          <w:bdr w:val="none" w:color="auto" w:sz="0" w:space="0"/>
           <w:vertAlign w:val="baseline"/>
         </w:rPr>
         <w:t xml:space="preserve">Completing 5 levels without skipping any level, entry fees = 5 + 2 + 3 + 1 + 4 = 15 &gt; </w:t>
@@ -2837,7 +2776,6 @@
           <w:color w:val="39424E"/>
           <w:sz w:val="21"/>
           <w:szCs w:val="21"/>
-          <w:bdr w:val="none" w:color="auto" w:sz="0" w:space="0"/>
           <w:vertAlign w:val="baseline"/>
         </w:rPr>
         <w:t>k</w:t>
@@ -2875,7 +2813,6 @@
           <w:color w:val="39424E"/>
           <w:sz w:val="21"/>
           <w:szCs w:val="21"/>
-          <w:bdr w:val="none" w:color="auto" w:sz="0" w:space="0"/>
           <w:vertAlign w:val="baseline"/>
         </w:rPr>
         <w:t>Completing 5 levels and skipping the 4</w:t>
@@ -2888,7 +2825,6 @@
           <w:color w:val="39424E"/>
           <w:sz w:val="15"/>
           <w:szCs w:val="15"/>
-          <w:bdr w:val="none" w:color="auto" w:sz="0" w:space="0"/>
           <w:vertAlign w:val="baseline"/>
         </w:rPr>
         <w:t>th</w:t>
@@ -2901,7 +2837,6 @@
           <w:color w:val="39424E"/>
           <w:sz w:val="21"/>
           <w:szCs w:val="21"/>
-          <w:bdr w:val="none" w:color="auto" w:sz="0" w:space="0"/>
           <w:vertAlign w:val="baseline"/>
         </w:rPr>
         <w:t> level, entry fees = 5 + 2 + 3 + 4 = 14 &gt;</w:t>
@@ -2917,7 +2852,6 @@
           <w:color w:val="39424E"/>
           <w:sz w:val="21"/>
           <w:szCs w:val="21"/>
-          <w:bdr w:val="none" w:color="auto" w:sz="0" w:space="0"/>
           <w:vertAlign w:val="baseline"/>
         </w:rPr>
         <w:t xml:space="preserve"> k</w:t>
@@ -2955,7 +2889,6 @@
           <w:color w:val="39424E"/>
           <w:sz w:val="21"/>
           <w:szCs w:val="21"/>
-          <w:bdr w:val="none" w:color="auto" w:sz="0" w:space="0"/>
           <w:vertAlign w:val="baseline"/>
         </w:rPr>
         <w:t>Completing 5 levels and skipping the 4</w:t>
@@ -2968,7 +2901,6 @@
           <w:color w:val="39424E"/>
           <w:sz w:val="15"/>
           <w:szCs w:val="15"/>
-          <w:bdr w:val="none" w:color="auto" w:sz="0" w:space="0"/>
           <w:vertAlign w:val="baseline"/>
         </w:rPr>
         <w:t>th</w:t>
@@ -2981,7 +2913,6 @@
           <w:color w:val="39424E"/>
           <w:sz w:val="21"/>
           <w:szCs w:val="21"/>
-          <w:bdr w:val="none" w:color="auto" w:sz="0" w:space="0"/>
           <w:vertAlign w:val="baseline"/>
         </w:rPr>
         <w:t xml:space="preserve"> level, entry fees = 2 + 3 + 1 + 4 = 10 </w:t>
@@ -2997,7 +2928,6 @@
           <w:color w:val="39424E"/>
           <w:sz w:val="21"/>
           <w:szCs w:val="21"/>
-          <w:bdr w:val="none" w:color="auto" w:sz="0" w:space="0"/>
           <w:vertAlign w:val="baseline"/>
         </w:rPr>
         <w:t xml:space="preserve">≤ k, </w:t>
@@ -3010,7 +2940,6 @@
           <w:color w:val="39424E"/>
           <w:sz w:val="21"/>
           <w:szCs w:val="21"/>
-          <w:bdr w:val="none" w:color="auto" w:sz="0" w:space="0"/>
           <w:vertAlign w:val="baseline"/>
         </w:rPr>
         <w:t>points collected = 4, as levels 2, 3, 4 and 5 were completed.</w:t>
@@ -3048,7 +2977,6 @@
           <w:color w:val="39424E"/>
           <w:sz w:val="21"/>
           <w:szCs w:val="21"/>
-          <w:bdr w:val="none" w:color="auto" w:sz="0" w:space="0"/>
           <w:vertAlign w:val="baseline"/>
         </w:rPr>
         <w:t>It can be proven that you cannot collect more than 4 points. Hence the answer is 4.</w:t>
@@ -3073,7 +3001,6 @@
           <w:kern w:val="0"/>
           <w:sz w:val="21"/>
           <w:szCs w:val="21"/>
-          <w:bdr w:val="none" w:color="auto" w:sz="0" w:space="0"/>
           <w:vertAlign w:val="baseline"/>
           <w:lang w:val="en-US" w:eastAsia="zh-CN" w:bidi="ar"/>
         </w:rPr>
@@ -3112,7 +3039,6 @@
           <w:color w:val="39424E"/>
           <w:sz w:val="21"/>
           <w:szCs w:val="21"/>
-          <w:bdr w:val="none" w:color="auto" w:sz="0" w:space="0"/>
           <w:vertAlign w:val="baseline"/>
         </w:rPr>
         <w:t>Sample Input For Custom Testing</w:t>
@@ -3142,7 +3068,6 @@
           <w:color w:val="454C59"/>
           <w:sz w:val="21"/>
           <w:szCs w:val="21"/>
-          <w:bdr w:val="none" w:color="auto" w:sz="0" w:space="0"/>
           <w:shd w:val="clear" w:fill="F4FAFF"/>
           <w:vertAlign w:val="baseline"/>
         </w:rPr>
@@ -3155,7 +3080,6 @@
           <w:color w:val="454C59"/>
           <w:sz w:val="21"/>
           <w:szCs w:val="21"/>
-          <w:bdr w:val="none" w:color="auto" w:sz="0" w:space="0"/>
           <w:shd w:val="clear" w:fill="F4FAFF"/>
           <w:vertAlign w:val="baseline"/>
         </w:rPr>
@@ -3186,7 +3110,6 @@
           <w:color w:val="454C59"/>
           <w:sz w:val="21"/>
           <w:szCs w:val="21"/>
-          <w:bdr w:val="none" w:color="auto" w:sz="0" w:space="0"/>
           <w:shd w:val="clear" w:fill="F4FAFF"/>
           <w:vertAlign w:val="baseline"/>
         </w:rPr>
@@ -3199,7 +3122,6 @@
           <w:color w:val="454C59"/>
           <w:sz w:val="21"/>
           <w:szCs w:val="21"/>
-          <w:bdr w:val="none" w:color="auto" w:sz="0" w:space="0"/>
           <w:shd w:val="clear" w:fill="F4FAFF"/>
           <w:vertAlign w:val="baseline"/>
         </w:rPr>
@@ -3230,7 +3152,6 @@
           <w:color w:val="454C59"/>
           <w:sz w:val="21"/>
           <w:szCs w:val="21"/>
-          <w:bdr w:val="none" w:color="auto" w:sz="0" w:space="0"/>
           <w:shd w:val="clear" w:fill="F4FAFF"/>
           <w:vertAlign w:val="baseline"/>
         </w:rPr>
@@ -3243,7 +3164,6 @@
           <w:color w:val="454C59"/>
           <w:sz w:val="21"/>
           <w:szCs w:val="21"/>
-          <w:bdr w:val="none" w:color="auto" w:sz="0" w:space="0"/>
           <w:shd w:val="clear" w:fill="F4FAFF"/>
           <w:vertAlign w:val="baseline"/>
         </w:rPr>
@@ -3274,7 +3194,6 @@
           <w:color w:val="454C59"/>
           <w:sz w:val="21"/>
           <w:szCs w:val="21"/>
-          <w:bdr w:val="none" w:color="auto" w:sz="0" w:space="0"/>
           <w:shd w:val="clear" w:fill="F4FAFF"/>
           <w:vertAlign w:val="baseline"/>
         </w:rPr>
@@ -3287,7 +3206,6 @@
           <w:color w:val="454C59"/>
           <w:sz w:val="21"/>
           <w:szCs w:val="21"/>
-          <w:bdr w:val="none" w:color="auto" w:sz="0" w:space="0"/>
           <w:shd w:val="clear" w:fill="F4FAFF"/>
           <w:vertAlign w:val="baseline"/>
         </w:rPr>
@@ -3318,7 +3236,6 @@
           <w:color w:val="454C59"/>
           <w:sz w:val="21"/>
           <w:szCs w:val="21"/>
-          <w:bdr w:val="none" w:color="auto" w:sz="0" w:space="0"/>
           <w:shd w:val="clear" w:fill="F4FAFF"/>
           <w:vertAlign w:val="baseline"/>
         </w:rPr>
@@ -3331,7 +3248,6 @@
           <w:color w:val="454C59"/>
           <w:sz w:val="21"/>
           <w:szCs w:val="21"/>
-          <w:bdr w:val="none" w:color="auto" w:sz="0" w:space="0"/>
           <w:shd w:val="clear" w:fill="F4FAFF"/>
           <w:vertAlign w:val="baseline"/>
         </w:rPr>
@@ -3362,7 +3278,6 @@
           <w:color w:val="454C59"/>
           <w:sz w:val="21"/>
           <w:szCs w:val="21"/>
-          <w:bdr w:val="none" w:color="auto" w:sz="0" w:space="0"/>
           <w:shd w:val="clear" w:fill="F4FAFF"/>
           <w:vertAlign w:val="baseline"/>
         </w:rPr>
@@ -3375,7 +3290,6 @@
           <w:color w:val="454C59"/>
           <w:sz w:val="21"/>
           <w:szCs w:val="21"/>
-          <w:bdr w:val="none" w:color="auto" w:sz="0" w:space="0"/>
           <w:shd w:val="clear" w:fill="F4FAFF"/>
           <w:vertAlign w:val="baseline"/>
         </w:rPr>
@@ -3406,7 +3320,6 @@
           <w:color w:val="454C59"/>
           <w:sz w:val="21"/>
           <w:szCs w:val="21"/>
-          <w:bdr w:val="none" w:color="auto" w:sz="0" w:space="0"/>
           <w:shd w:val="clear" w:fill="F4FAFF"/>
           <w:vertAlign w:val="baseline"/>
         </w:rPr>
@@ -3419,7 +3332,6 @@
           <w:color w:val="454C59"/>
           <w:sz w:val="21"/>
           <w:szCs w:val="21"/>
-          <w:bdr w:val="none" w:color="auto" w:sz="0" w:space="0"/>
           <w:shd w:val="clear" w:fill="F4FAFF"/>
           <w:vertAlign w:val="baseline"/>
         </w:rPr>
@@ -3450,7 +3362,6 @@
           <w:color w:val="454C59"/>
           <w:sz w:val="21"/>
           <w:szCs w:val="21"/>
-          <w:bdr w:val="none" w:color="auto" w:sz="0" w:space="0"/>
           <w:shd w:val="clear" w:fill="F4FAFF"/>
           <w:vertAlign w:val="baseline"/>
         </w:rPr>
@@ -3463,7 +3374,6 @@
           <w:color w:val="454C59"/>
           <w:sz w:val="21"/>
           <w:szCs w:val="21"/>
-          <w:bdr w:val="none" w:color="auto" w:sz="0" w:space="0"/>
           <w:shd w:val="clear" w:fill="F4FAFF"/>
           <w:vertAlign w:val="baseline"/>
         </w:rPr>
@@ -3494,7 +3404,6 @@
           <w:color w:val="454C59"/>
           <w:sz w:val="21"/>
           <w:szCs w:val="21"/>
-          <w:bdr w:val="none" w:color="auto" w:sz="0" w:space="0"/>
           <w:shd w:val="clear" w:fill="F4FAFF"/>
           <w:vertAlign w:val="baseline"/>
         </w:rPr>
@@ -3507,7 +3416,6 @@
           <w:color w:val="454C59"/>
           <w:sz w:val="21"/>
           <w:szCs w:val="21"/>
-          <w:bdr w:val="none" w:color="auto" w:sz="0" w:space="0"/>
           <w:shd w:val="clear" w:fill="F4FAFF"/>
           <w:vertAlign w:val="baseline"/>
         </w:rPr>
@@ -3546,7 +3454,6 @@
           <w:color w:val="454C59"/>
           <w:sz w:val="21"/>
           <w:szCs w:val="21"/>
-          <w:bdr w:val="none" w:color="auto" w:sz="0" w:space="0"/>
           <w:shd w:val="clear" w:fill="F4FAFF"/>
           <w:vertAlign w:val="baseline"/>
         </w:rPr>
@@ -3585,7 +3492,6 @@
           <w:color w:val="39424E"/>
           <w:sz w:val="21"/>
           <w:szCs w:val="21"/>
-          <w:bdr w:val="none" w:color="auto" w:sz="0" w:space="0"/>
           <w:vertAlign w:val="baseline"/>
         </w:rPr>
         <w:t>Sample Output</w:t>
@@ -3623,7 +3529,6 @@
           <w:color w:val="454C59"/>
           <w:sz w:val="21"/>
           <w:szCs w:val="21"/>
-          <w:bdr w:val="none" w:color="auto" w:sz="0" w:space="0"/>
           <w:shd w:val="clear" w:fill="F4FAFF"/>
           <w:vertAlign w:val="baseline"/>
         </w:rPr>
@@ -3662,7 +3567,6 @@
           <w:color w:val="39424E"/>
           <w:sz w:val="21"/>
           <w:szCs w:val="21"/>
-          <w:bdr w:val="none" w:color="auto" w:sz="0" w:space="0"/>
           <w:vertAlign w:val="baseline"/>
         </w:rPr>
         <w:t>Explanation</w:t>
@@ -3700,7 +3604,6 @@
           <w:color w:val="39424E"/>
           <w:sz w:val="21"/>
           <w:szCs w:val="21"/>
-          <w:bdr w:val="none" w:color="auto" w:sz="0" w:space="0"/>
           <w:vertAlign w:val="baseline"/>
         </w:rPr>
         <w:t xml:space="preserve">Completing 6 levels without skipping any level, entry fees = 3 + 2 + 6 + 4 + 6 + 1 = 22 &gt; </w:t>
@@ -3716,7 +3619,6 @@
           <w:color w:val="39424E"/>
           <w:sz w:val="21"/>
           <w:szCs w:val="21"/>
-          <w:bdr w:val="none" w:color="auto" w:sz="0" w:space="0"/>
           <w:vertAlign w:val="baseline"/>
         </w:rPr>
         <w:t>k</w:t>
@@ -3754,7 +3656,6 @@
           <w:color w:val="39424E"/>
           <w:sz w:val="21"/>
           <w:szCs w:val="21"/>
-          <w:bdr w:val="none" w:color="auto" w:sz="0" w:space="0"/>
           <w:vertAlign w:val="baseline"/>
         </w:rPr>
         <w:t>Completing 5 levels and skipping the 3</w:t>
@@ -3767,7 +3668,6 @@
           <w:color w:val="39424E"/>
           <w:sz w:val="15"/>
           <w:szCs w:val="15"/>
-          <w:bdr w:val="none" w:color="auto" w:sz="0" w:space="0"/>
           <w:vertAlign w:val="baseline"/>
         </w:rPr>
         <w:t>rd</w:t>
@@ -3780,7 +3680,6 @@
           <w:color w:val="39424E"/>
           <w:sz w:val="21"/>
           <w:szCs w:val="21"/>
-          <w:bdr w:val="none" w:color="auto" w:sz="0" w:space="0"/>
           <w:vertAlign w:val="baseline"/>
         </w:rPr>
         <w:t xml:space="preserve"> level, entry fees = 3 + 2 + 4 + 6 = 15 </w:t>
@@ -3796,7 +3695,6 @@
           <w:color w:val="39424E"/>
           <w:sz w:val="21"/>
           <w:szCs w:val="21"/>
-          <w:bdr w:val="none" w:color="auto" w:sz="0" w:space="0"/>
           <w:vertAlign w:val="baseline"/>
         </w:rPr>
         <w:t xml:space="preserve">≤ k, </w:t>
@@ -3809,7 +3707,6 @@
           <w:color w:val="39424E"/>
           <w:sz w:val="21"/>
           <w:szCs w:val="21"/>
-          <w:bdr w:val="none" w:color="auto" w:sz="0" w:space="0"/>
           <w:vertAlign w:val="baseline"/>
         </w:rPr>
         <w:t>points collected = 4, as levels 1, 2, 4 and 5 were completed.</w:t>
@@ -3825,19 +3722,17 @@
           <w:color w:val="39424E"/>
           <w:sz w:val="21"/>
           <w:szCs w:val="21"/>
-          <w:bdr w:val="none" w:color="auto" w:sz="0" w:space="0"/>
-          <w:vertAlign w:val="baseline"/>
-        </w:rPr>
-      </w:pPr>
-      <w:r>
-        <w:rPr>
-          <w:rFonts w:hint="default" w:ascii="Segoe UI" w:hAnsi="Segoe UI" w:eastAsia="Segoe UI" w:cs="Segoe UI"/>
-          <w:b w:val="0"/>
-          <w:bCs w:val="0"/>
-          <w:color w:val="39424E"/>
-          <w:sz w:val="21"/>
-          <w:szCs w:val="21"/>
-          <w:bdr w:val="none" w:color="auto" w:sz="0" w:space="0"/>
+          <w:vertAlign w:val="baseline"/>
+        </w:rPr>
+      </w:pPr>
+      <w:r>
+        <w:rPr>
+          <w:rFonts w:hint="default" w:ascii="Segoe UI" w:hAnsi="Segoe UI" w:eastAsia="Segoe UI" w:cs="Segoe UI"/>
+          <w:b w:val="0"/>
+          <w:bCs w:val="0"/>
+          <w:color w:val="39424E"/>
+          <w:sz w:val="21"/>
+          <w:szCs w:val="21"/>
           <w:vertAlign w:val="baseline"/>
         </w:rPr>
         <w:t>It can be proven that you cannot collect more than 4 points. Hence the answer is 4.</w:t>
@@ -3853,49 +3748,45 @@
           <w:color w:val="39424E"/>
           <w:sz w:val="21"/>
           <w:szCs w:val="21"/>
-          <w:bdr w:val="none" w:color="auto" w:sz="0" w:space="0"/>
-          <w:vertAlign w:val="baseline"/>
-        </w:rPr>
-      </w:pPr>
-    </w:p>
-    <w:p>
-      <w:pPr>
-        <w:jc w:val="left"/>
-        <w:rPr>
-          <w:rFonts w:hint="default" w:ascii="Segoe UI" w:hAnsi="Segoe UI" w:eastAsia="Segoe UI" w:cs="Segoe UI"/>
-          <w:b w:val="0"/>
-          <w:bCs w:val="0"/>
-          <w:color w:val="39424E"/>
-          <w:sz w:val="21"/>
-          <w:szCs w:val="21"/>
-          <w:bdr w:val="none" w:color="auto" w:sz="0" w:space="0"/>
-          <w:vertAlign w:val="baseline"/>
-        </w:rPr>
-      </w:pPr>
-    </w:p>
-    <w:p>
-      <w:pPr>
-        <w:jc w:val="left"/>
-        <w:rPr>
-          <w:rFonts w:hint="default" w:ascii="Segoe UI" w:hAnsi="Segoe UI" w:eastAsia="Segoe UI"/>
-          <w:b w:val="0"/>
-          <w:bCs w:val="0"/>
-          <w:color w:val="39424E"/>
-          <w:sz w:val="21"/>
-          <w:szCs w:val="21"/>
-          <w:bdr w:val="none" w:color="auto" w:sz="0" w:space="0"/>
-          <w:vertAlign w:val="baseline"/>
-        </w:rPr>
-      </w:pPr>
-      <w:r>
-        <w:rPr>
-          <w:rFonts w:hint="default" w:ascii="Segoe UI" w:hAnsi="Segoe UI" w:eastAsia="Segoe UI"/>
-          <w:b w:val="0"/>
-          <w:bCs w:val="0"/>
-          <w:color w:val="39424E"/>
-          <w:sz w:val="21"/>
-          <w:szCs w:val="21"/>
-          <w:bdr w:val="none" w:color="auto" w:sz="0" w:space="0"/>
+          <w:vertAlign w:val="baseline"/>
+        </w:rPr>
+      </w:pPr>
+    </w:p>
+    <w:p>
+      <w:pPr>
+        <w:jc w:val="left"/>
+        <w:rPr>
+          <w:rFonts w:hint="default" w:ascii="Segoe UI" w:hAnsi="Segoe UI" w:eastAsia="Segoe UI" w:cs="Segoe UI"/>
+          <w:b w:val="0"/>
+          <w:bCs w:val="0"/>
+          <w:color w:val="39424E"/>
+          <w:sz w:val="21"/>
+          <w:szCs w:val="21"/>
+          <w:vertAlign w:val="baseline"/>
+        </w:rPr>
+      </w:pPr>
+    </w:p>
+    <w:p>
+      <w:pPr>
+        <w:jc w:val="left"/>
+        <w:rPr>
+          <w:rFonts w:hint="default" w:ascii="Segoe UI" w:hAnsi="Segoe UI" w:eastAsia="Segoe UI"/>
+          <w:b w:val="0"/>
+          <w:bCs w:val="0"/>
+          <w:color w:val="39424E"/>
+          <w:sz w:val="21"/>
+          <w:szCs w:val="21"/>
+          <w:vertAlign w:val="baseline"/>
+        </w:rPr>
+      </w:pPr>
+      <w:r>
+        <w:rPr>
+          <w:rFonts w:hint="default" w:ascii="Segoe UI" w:hAnsi="Segoe UI" w:eastAsia="Segoe UI"/>
+          <w:b w:val="0"/>
+          <w:bCs w:val="0"/>
+          <w:color w:val="39424E"/>
+          <w:sz w:val="21"/>
+          <w:szCs w:val="21"/>
           <w:vertAlign w:val="baseline"/>
         </w:rPr>
         <w:t>import java.io.*;</w:t>
@@ -3911,19 +3802,17 @@
           <w:color w:val="39424E"/>
           <w:sz w:val="21"/>
           <w:szCs w:val="21"/>
-          <w:bdr w:val="none" w:color="auto" w:sz="0" w:space="0"/>
-          <w:vertAlign w:val="baseline"/>
-        </w:rPr>
-      </w:pPr>
-      <w:r>
-        <w:rPr>
-          <w:rFonts w:hint="default" w:ascii="Segoe UI" w:hAnsi="Segoe UI" w:eastAsia="Segoe UI"/>
-          <w:b w:val="0"/>
-          <w:bCs w:val="0"/>
-          <w:color w:val="39424E"/>
-          <w:sz w:val="21"/>
-          <w:szCs w:val="21"/>
-          <w:bdr w:val="none" w:color="auto" w:sz="0" w:space="0"/>
+          <w:vertAlign w:val="baseline"/>
+        </w:rPr>
+      </w:pPr>
+      <w:r>
+        <w:rPr>
+          <w:rFonts w:hint="default" w:ascii="Segoe UI" w:hAnsi="Segoe UI" w:eastAsia="Segoe UI"/>
+          <w:b w:val="0"/>
+          <w:bCs w:val="0"/>
+          <w:color w:val="39424E"/>
+          <w:sz w:val="21"/>
+          <w:szCs w:val="21"/>
           <w:vertAlign w:val="baseline"/>
         </w:rPr>
         <w:t>import java.math.*;</w:t>
@@ -3939,19 +3828,17 @@
           <w:color w:val="39424E"/>
           <w:sz w:val="21"/>
           <w:szCs w:val="21"/>
-          <w:bdr w:val="none" w:color="auto" w:sz="0" w:space="0"/>
-          <w:vertAlign w:val="baseline"/>
-        </w:rPr>
-      </w:pPr>
-      <w:r>
-        <w:rPr>
-          <w:rFonts w:hint="default" w:ascii="Segoe UI" w:hAnsi="Segoe UI" w:eastAsia="Segoe UI"/>
-          <w:b w:val="0"/>
-          <w:bCs w:val="0"/>
-          <w:color w:val="39424E"/>
-          <w:sz w:val="21"/>
-          <w:szCs w:val="21"/>
-          <w:bdr w:val="none" w:color="auto" w:sz="0" w:space="0"/>
+          <w:vertAlign w:val="baseline"/>
+        </w:rPr>
+      </w:pPr>
+      <w:r>
+        <w:rPr>
+          <w:rFonts w:hint="default" w:ascii="Segoe UI" w:hAnsi="Segoe UI" w:eastAsia="Segoe UI"/>
+          <w:b w:val="0"/>
+          <w:bCs w:val="0"/>
+          <w:color w:val="39424E"/>
+          <w:sz w:val="21"/>
+          <w:szCs w:val="21"/>
           <w:vertAlign w:val="baseline"/>
         </w:rPr>
         <w:t>import java.security.*;</w:t>
@@ -3967,19 +3854,17 @@
           <w:color w:val="39424E"/>
           <w:sz w:val="21"/>
           <w:szCs w:val="21"/>
-          <w:bdr w:val="none" w:color="auto" w:sz="0" w:space="0"/>
-          <w:vertAlign w:val="baseline"/>
-        </w:rPr>
-      </w:pPr>
-      <w:r>
-        <w:rPr>
-          <w:rFonts w:hint="default" w:ascii="Segoe UI" w:hAnsi="Segoe UI" w:eastAsia="Segoe UI"/>
-          <w:b w:val="0"/>
-          <w:bCs w:val="0"/>
-          <w:color w:val="39424E"/>
-          <w:sz w:val="21"/>
-          <w:szCs w:val="21"/>
-          <w:bdr w:val="none" w:color="auto" w:sz="0" w:space="0"/>
+          <w:vertAlign w:val="baseline"/>
+        </w:rPr>
+      </w:pPr>
+      <w:r>
+        <w:rPr>
+          <w:rFonts w:hint="default" w:ascii="Segoe UI" w:hAnsi="Segoe UI" w:eastAsia="Segoe UI"/>
+          <w:b w:val="0"/>
+          <w:bCs w:val="0"/>
+          <w:color w:val="39424E"/>
+          <w:sz w:val="21"/>
+          <w:szCs w:val="21"/>
           <w:vertAlign w:val="baseline"/>
         </w:rPr>
         <w:t>import java.text.*;</w:t>
@@ -3995,19 +3880,17 @@
           <w:color w:val="39424E"/>
           <w:sz w:val="21"/>
           <w:szCs w:val="21"/>
-          <w:bdr w:val="none" w:color="auto" w:sz="0" w:space="0"/>
-          <w:vertAlign w:val="baseline"/>
-        </w:rPr>
-      </w:pPr>
-      <w:r>
-        <w:rPr>
-          <w:rFonts w:hint="default" w:ascii="Segoe UI" w:hAnsi="Segoe UI" w:eastAsia="Segoe UI"/>
-          <w:b w:val="0"/>
-          <w:bCs w:val="0"/>
-          <w:color w:val="39424E"/>
-          <w:sz w:val="21"/>
-          <w:szCs w:val="21"/>
-          <w:bdr w:val="none" w:color="auto" w:sz="0" w:space="0"/>
+          <w:vertAlign w:val="baseline"/>
+        </w:rPr>
+      </w:pPr>
+      <w:r>
+        <w:rPr>
+          <w:rFonts w:hint="default" w:ascii="Segoe UI" w:hAnsi="Segoe UI" w:eastAsia="Segoe UI"/>
+          <w:b w:val="0"/>
+          <w:bCs w:val="0"/>
+          <w:color w:val="39424E"/>
+          <w:sz w:val="21"/>
+          <w:szCs w:val="21"/>
           <w:vertAlign w:val="baseline"/>
         </w:rPr>
         <w:t>import java.util.*;</w:t>
@@ -4023,19 +3906,17 @@
           <w:color w:val="39424E"/>
           <w:sz w:val="21"/>
           <w:szCs w:val="21"/>
-          <w:bdr w:val="none" w:color="auto" w:sz="0" w:space="0"/>
-          <w:vertAlign w:val="baseline"/>
-        </w:rPr>
-      </w:pPr>
-      <w:r>
-        <w:rPr>
-          <w:rFonts w:hint="default" w:ascii="Segoe UI" w:hAnsi="Segoe UI" w:eastAsia="Segoe UI"/>
-          <w:b w:val="0"/>
-          <w:bCs w:val="0"/>
-          <w:color w:val="39424E"/>
-          <w:sz w:val="21"/>
-          <w:szCs w:val="21"/>
-          <w:bdr w:val="none" w:color="auto" w:sz="0" w:space="0"/>
+          <w:vertAlign w:val="baseline"/>
+        </w:rPr>
+      </w:pPr>
+      <w:r>
+        <w:rPr>
+          <w:rFonts w:hint="default" w:ascii="Segoe UI" w:hAnsi="Segoe UI" w:eastAsia="Segoe UI"/>
+          <w:b w:val="0"/>
+          <w:bCs w:val="0"/>
+          <w:color w:val="39424E"/>
+          <w:sz w:val="21"/>
+          <w:szCs w:val="21"/>
           <w:vertAlign w:val="baseline"/>
         </w:rPr>
         <w:t>import java.util.concurrent.*;</w:t>
@@ -4051,19 +3932,17 @@
           <w:color w:val="39424E"/>
           <w:sz w:val="21"/>
           <w:szCs w:val="21"/>
-          <w:bdr w:val="none" w:color="auto" w:sz="0" w:space="0"/>
-          <w:vertAlign w:val="baseline"/>
-        </w:rPr>
-      </w:pPr>
-      <w:r>
-        <w:rPr>
-          <w:rFonts w:hint="default" w:ascii="Segoe UI" w:hAnsi="Segoe UI" w:eastAsia="Segoe UI"/>
-          <w:b w:val="0"/>
-          <w:bCs w:val="0"/>
-          <w:color w:val="39424E"/>
-          <w:sz w:val="21"/>
-          <w:szCs w:val="21"/>
-          <w:bdr w:val="none" w:color="auto" w:sz="0" w:space="0"/>
+          <w:vertAlign w:val="baseline"/>
+        </w:rPr>
+      </w:pPr>
+      <w:r>
+        <w:rPr>
+          <w:rFonts w:hint="default" w:ascii="Segoe UI" w:hAnsi="Segoe UI" w:eastAsia="Segoe UI"/>
+          <w:b w:val="0"/>
+          <w:bCs w:val="0"/>
+          <w:color w:val="39424E"/>
+          <w:sz w:val="21"/>
+          <w:szCs w:val="21"/>
           <w:vertAlign w:val="baseline"/>
         </w:rPr>
         <w:t>import java.util.function.*;</w:t>
@@ -4079,19 +3958,17 @@
           <w:color w:val="39424E"/>
           <w:sz w:val="21"/>
           <w:szCs w:val="21"/>
-          <w:bdr w:val="none" w:color="auto" w:sz="0" w:space="0"/>
-          <w:vertAlign w:val="baseline"/>
-        </w:rPr>
-      </w:pPr>
-      <w:r>
-        <w:rPr>
-          <w:rFonts w:hint="default" w:ascii="Segoe UI" w:hAnsi="Segoe UI" w:eastAsia="Segoe UI"/>
-          <w:b w:val="0"/>
-          <w:bCs w:val="0"/>
-          <w:color w:val="39424E"/>
-          <w:sz w:val="21"/>
-          <w:szCs w:val="21"/>
-          <w:bdr w:val="none" w:color="auto" w:sz="0" w:space="0"/>
+          <w:vertAlign w:val="baseline"/>
+        </w:rPr>
+      </w:pPr>
+      <w:r>
+        <w:rPr>
+          <w:rFonts w:hint="default" w:ascii="Segoe UI" w:hAnsi="Segoe UI" w:eastAsia="Segoe UI"/>
+          <w:b w:val="0"/>
+          <w:bCs w:val="0"/>
+          <w:color w:val="39424E"/>
+          <w:sz w:val="21"/>
+          <w:szCs w:val="21"/>
           <w:vertAlign w:val="baseline"/>
         </w:rPr>
         <w:t>import java.util.regex.*;</w:t>
@@ -4107,19 +3984,17 @@
           <w:color w:val="39424E"/>
           <w:sz w:val="21"/>
           <w:szCs w:val="21"/>
-          <w:bdr w:val="none" w:color="auto" w:sz="0" w:space="0"/>
-          <w:vertAlign w:val="baseline"/>
-        </w:rPr>
-      </w:pPr>
-      <w:r>
-        <w:rPr>
-          <w:rFonts w:hint="default" w:ascii="Segoe UI" w:hAnsi="Segoe UI" w:eastAsia="Segoe UI"/>
-          <w:b w:val="0"/>
-          <w:bCs w:val="0"/>
-          <w:color w:val="39424E"/>
-          <w:sz w:val="21"/>
-          <w:szCs w:val="21"/>
-          <w:bdr w:val="none" w:color="auto" w:sz="0" w:space="0"/>
+          <w:vertAlign w:val="baseline"/>
+        </w:rPr>
+      </w:pPr>
+      <w:r>
+        <w:rPr>
+          <w:rFonts w:hint="default" w:ascii="Segoe UI" w:hAnsi="Segoe UI" w:eastAsia="Segoe UI"/>
+          <w:b w:val="0"/>
+          <w:bCs w:val="0"/>
+          <w:color w:val="39424E"/>
+          <w:sz w:val="21"/>
+          <w:szCs w:val="21"/>
           <w:vertAlign w:val="baseline"/>
         </w:rPr>
         <w:t>import java.util.stream.*;</w:t>
@@ -4135,19 +4010,17 @@
           <w:color w:val="39424E"/>
           <w:sz w:val="21"/>
           <w:szCs w:val="21"/>
-          <w:bdr w:val="none" w:color="auto" w:sz="0" w:space="0"/>
-          <w:vertAlign w:val="baseline"/>
-        </w:rPr>
-      </w:pPr>
-      <w:r>
-        <w:rPr>
-          <w:rFonts w:hint="default" w:ascii="Segoe UI" w:hAnsi="Segoe UI" w:eastAsia="Segoe UI"/>
-          <w:b w:val="0"/>
-          <w:bCs w:val="0"/>
-          <w:color w:val="39424E"/>
-          <w:sz w:val="21"/>
-          <w:szCs w:val="21"/>
-          <w:bdr w:val="none" w:color="auto" w:sz="0" w:space="0"/>
+          <w:vertAlign w:val="baseline"/>
+        </w:rPr>
+      </w:pPr>
+      <w:r>
+        <w:rPr>
+          <w:rFonts w:hint="default" w:ascii="Segoe UI" w:hAnsi="Segoe UI" w:eastAsia="Segoe UI"/>
+          <w:b w:val="0"/>
+          <w:bCs w:val="0"/>
+          <w:color w:val="39424E"/>
+          <w:sz w:val="21"/>
+          <w:szCs w:val="21"/>
           <w:vertAlign w:val="baseline"/>
         </w:rPr>
         <w:t>import static java.util.stream.Collectors.joining;</w:t>
@@ -4163,19 +4036,17 @@
           <w:color w:val="39424E"/>
           <w:sz w:val="21"/>
           <w:szCs w:val="21"/>
-          <w:bdr w:val="none" w:color="auto" w:sz="0" w:space="0"/>
-          <w:vertAlign w:val="baseline"/>
-        </w:rPr>
-      </w:pPr>
-      <w:r>
-        <w:rPr>
-          <w:rFonts w:hint="default" w:ascii="Segoe UI" w:hAnsi="Segoe UI" w:eastAsia="Segoe UI"/>
-          <w:b w:val="0"/>
-          <w:bCs w:val="0"/>
-          <w:color w:val="39424E"/>
-          <w:sz w:val="21"/>
-          <w:szCs w:val="21"/>
-          <w:bdr w:val="none" w:color="auto" w:sz="0" w:space="0"/>
+          <w:vertAlign w:val="baseline"/>
+        </w:rPr>
+      </w:pPr>
+      <w:r>
+        <w:rPr>
+          <w:rFonts w:hint="default" w:ascii="Segoe UI" w:hAnsi="Segoe UI" w:eastAsia="Segoe UI"/>
+          <w:b w:val="0"/>
+          <w:bCs w:val="0"/>
+          <w:color w:val="39424E"/>
+          <w:sz w:val="21"/>
+          <w:szCs w:val="21"/>
           <w:vertAlign w:val="baseline"/>
         </w:rPr>
         <w:t>import static java.util.stream.Collectors.toList;</w:t>
@@ -4191,34 +4062,31 @@
           <w:color w:val="39424E"/>
           <w:sz w:val="21"/>
           <w:szCs w:val="21"/>
-          <w:bdr w:val="none" w:color="auto" w:sz="0" w:space="0"/>
-          <w:vertAlign w:val="baseline"/>
-        </w:rPr>
-      </w:pPr>
-    </w:p>
-    <w:p>
-      <w:pPr>
-        <w:jc w:val="left"/>
-        <w:rPr>
-          <w:rFonts w:hint="default" w:ascii="Segoe UI" w:hAnsi="Segoe UI" w:eastAsia="Segoe UI"/>
-          <w:b w:val="0"/>
-          <w:bCs w:val="0"/>
-          <w:color w:val="39424E"/>
-          <w:sz w:val="21"/>
-          <w:szCs w:val="21"/>
-          <w:bdr w:val="none" w:color="auto" w:sz="0" w:space="0"/>
-          <w:vertAlign w:val="baseline"/>
-        </w:rPr>
-      </w:pPr>
-      <w:r>
-        <w:rPr>
-          <w:rFonts w:hint="default" w:ascii="Segoe UI" w:hAnsi="Segoe UI" w:eastAsia="Segoe UI"/>
-          <w:b w:val="0"/>
-          <w:bCs w:val="0"/>
-          <w:color w:val="39424E"/>
-          <w:sz w:val="21"/>
-          <w:szCs w:val="21"/>
-          <w:bdr w:val="none" w:color="auto" w:sz="0" w:space="0"/>
+          <w:vertAlign w:val="baseline"/>
+        </w:rPr>
+      </w:pPr>
+    </w:p>
+    <w:p>
+      <w:pPr>
+        <w:jc w:val="left"/>
+        <w:rPr>
+          <w:rFonts w:hint="default" w:ascii="Segoe UI" w:hAnsi="Segoe UI" w:eastAsia="Segoe UI"/>
+          <w:b w:val="0"/>
+          <w:bCs w:val="0"/>
+          <w:color w:val="39424E"/>
+          <w:sz w:val="21"/>
+          <w:szCs w:val="21"/>
+          <w:vertAlign w:val="baseline"/>
+        </w:rPr>
+      </w:pPr>
+      <w:r>
+        <w:rPr>
+          <w:rFonts w:hint="default" w:ascii="Segoe UI" w:hAnsi="Segoe UI" w:eastAsia="Segoe UI"/>
+          <w:b w:val="0"/>
+          <w:bCs w:val="0"/>
+          <w:color w:val="39424E"/>
+          <w:sz w:val="21"/>
+          <w:szCs w:val="21"/>
           <w:vertAlign w:val="baseline"/>
         </w:rPr>
         <w:t>class Result {</w:t>
@@ -4234,34 +4102,31 @@
           <w:color w:val="39424E"/>
           <w:sz w:val="21"/>
           <w:szCs w:val="21"/>
-          <w:bdr w:val="none" w:color="auto" w:sz="0" w:space="0"/>
-          <w:vertAlign w:val="baseline"/>
-        </w:rPr>
-      </w:pPr>
-    </w:p>
-    <w:p>
-      <w:pPr>
-        <w:jc w:val="left"/>
-        <w:rPr>
-          <w:rFonts w:hint="default" w:ascii="Segoe UI" w:hAnsi="Segoe UI" w:eastAsia="Segoe UI"/>
-          <w:b w:val="0"/>
-          <w:bCs w:val="0"/>
-          <w:color w:val="39424E"/>
-          <w:sz w:val="21"/>
-          <w:szCs w:val="21"/>
-          <w:bdr w:val="none" w:color="auto" w:sz="0" w:space="0"/>
-          <w:vertAlign w:val="baseline"/>
-        </w:rPr>
-      </w:pPr>
-      <w:r>
-        <w:rPr>
-          <w:rFonts w:hint="default" w:ascii="Segoe UI" w:hAnsi="Segoe UI" w:eastAsia="Segoe UI"/>
-          <w:b w:val="0"/>
-          <w:bCs w:val="0"/>
-          <w:color w:val="39424E"/>
-          <w:sz w:val="21"/>
-          <w:szCs w:val="21"/>
-          <w:bdr w:val="none" w:color="auto" w:sz="0" w:space="0"/>
+          <w:vertAlign w:val="baseline"/>
+        </w:rPr>
+      </w:pPr>
+    </w:p>
+    <w:p>
+      <w:pPr>
+        <w:jc w:val="left"/>
+        <w:rPr>
+          <w:rFonts w:hint="default" w:ascii="Segoe UI" w:hAnsi="Segoe UI" w:eastAsia="Segoe UI"/>
+          <w:b w:val="0"/>
+          <w:bCs w:val="0"/>
+          <w:color w:val="39424E"/>
+          <w:sz w:val="21"/>
+          <w:szCs w:val="21"/>
+          <w:vertAlign w:val="baseline"/>
+        </w:rPr>
+      </w:pPr>
+      <w:r>
+        <w:rPr>
+          <w:rFonts w:hint="default" w:ascii="Segoe UI" w:hAnsi="Segoe UI" w:eastAsia="Segoe UI"/>
+          <w:b w:val="0"/>
+          <w:bCs w:val="0"/>
+          <w:color w:val="39424E"/>
+          <w:sz w:val="21"/>
+          <w:szCs w:val="21"/>
           <w:vertAlign w:val="baseline"/>
         </w:rPr>
         <w:t xml:space="preserve">    /*</w:t>
@@ -4277,19 +4142,17 @@
           <w:color w:val="39424E"/>
           <w:sz w:val="21"/>
           <w:szCs w:val="21"/>
-          <w:bdr w:val="none" w:color="auto" w:sz="0" w:space="0"/>
-          <w:vertAlign w:val="baseline"/>
-        </w:rPr>
-      </w:pPr>
-      <w:r>
-        <w:rPr>
-          <w:rFonts w:hint="default" w:ascii="Segoe UI" w:hAnsi="Segoe UI" w:eastAsia="Segoe UI"/>
-          <w:b w:val="0"/>
-          <w:bCs w:val="0"/>
-          <w:color w:val="39424E"/>
-          <w:sz w:val="21"/>
-          <w:szCs w:val="21"/>
-          <w:bdr w:val="none" w:color="auto" w:sz="0" w:space="0"/>
+          <w:vertAlign w:val="baseline"/>
+        </w:rPr>
+      </w:pPr>
+      <w:r>
+        <w:rPr>
+          <w:rFonts w:hint="default" w:ascii="Segoe UI" w:hAnsi="Segoe UI" w:eastAsia="Segoe UI"/>
+          <w:b w:val="0"/>
+          <w:bCs w:val="0"/>
+          <w:color w:val="39424E"/>
+          <w:sz w:val="21"/>
+          <w:szCs w:val="21"/>
           <w:vertAlign w:val="baseline"/>
         </w:rPr>
         <w:t xml:space="preserve">     * Complete the 'maximumPoints' function below.</w:t>
@@ -4305,19 +4168,17 @@
           <w:color w:val="39424E"/>
           <w:sz w:val="21"/>
           <w:szCs w:val="21"/>
-          <w:bdr w:val="none" w:color="auto" w:sz="0" w:space="0"/>
-          <w:vertAlign w:val="baseline"/>
-        </w:rPr>
-      </w:pPr>
-      <w:r>
-        <w:rPr>
-          <w:rFonts w:hint="default" w:ascii="Segoe UI" w:hAnsi="Segoe UI" w:eastAsia="Segoe UI"/>
-          <w:b w:val="0"/>
-          <w:bCs w:val="0"/>
-          <w:color w:val="39424E"/>
-          <w:sz w:val="21"/>
-          <w:szCs w:val="21"/>
-          <w:bdr w:val="none" w:color="auto" w:sz="0" w:space="0"/>
+          <w:vertAlign w:val="baseline"/>
+        </w:rPr>
+      </w:pPr>
+      <w:r>
+        <w:rPr>
+          <w:rFonts w:hint="default" w:ascii="Segoe UI" w:hAnsi="Segoe UI" w:eastAsia="Segoe UI"/>
+          <w:b w:val="0"/>
+          <w:bCs w:val="0"/>
+          <w:color w:val="39424E"/>
+          <w:sz w:val="21"/>
+          <w:szCs w:val="21"/>
           <w:vertAlign w:val="baseline"/>
         </w:rPr>
         <w:t xml:space="preserve">     *</w:t>
@@ -4333,19 +4194,17 @@
           <w:color w:val="39424E"/>
           <w:sz w:val="21"/>
           <w:szCs w:val="21"/>
-          <w:bdr w:val="none" w:color="auto" w:sz="0" w:space="0"/>
-          <w:vertAlign w:val="baseline"/>
-        </w:rPr>
-      </w:pPr>
-      <w:r>
-        <w:rPr>
-          <w:rFonts w:hint="default" w:ascii="Segoe UI" w:hAnsi="Segoe UI" w:eastAsia="Segoe UI"/>
-          <w:b w:val="0"/>
-          <w:bCs w:val="0"/>
-          <w:color w:val="39424E"/>
-          <w:sz w:val="21"/>
-          <w:szCs w:val="21"/>
-          <w:bdr w:val="none" w:color="auto" w:sz="0" w:space="0"/>
+          <w:vertAlign w:val="baseline"/>
+        </w:rPr>
+      </w:pPr>
+      <w:r>
+        <w:rPr>
+          <w:rFonts w:hint="default" w:ascii="Segoe UI" w:hAnsi="Segoe UI" w:eastAsia="Segoe UI"/>
+          <w:b w:val="0"/>
+          <w:bCs w:val="0"/>
+          <w:color w:val="39424E"/>
+          <w:sz w:val="21"/>
+          <w:szCs w:val="21"/>
           <w:vertAlign w:val="baseline"/>
         </w:rPr>
         <w:t xml:space="preserve">     * The function is expected to return an INTEGER.</w:t>
@@ -4361,19 +4220,17 @@
           <w:color w:val="39424E"/>
           <w:sz w:val="21"/>
           <w:szCs w:val="21"/>
-          <w:bdr w:val="none" w:color="auto" w:sz="0" w:space="0"/>
-          <w:vertAlign w:val="baseline"/>
-        </w:rPr>
-      </w:pPr>
-      <w:r>
-        <w:rPr>
-          <w:rFonts w:hint="default" w:ascii="Segoe UI" w:hAnsi="Segoe UI" w:eastAsia="Segoe UI"/>
-          <w:b w:val="0"/>
-          <w:bCs w:val="0"/>
-          <w:color w:val="39424E"/>
-          <w:sz w:val="21"/>
-          <w:szCs w:val="21"/>
-          <w:bdr w:val="none" w:color="auto" w:sz="0" w:space="0"/>
+          <w:vertAlign w:val="baseline"/>
+        </w:rPr>
+      </w:pPr>
+      <w:r>
+        <w:rPr>
+          <w:rFonts w:hint="default" w:ascii="Segoe UI" w:hAnsi="Segoe UI" w:eastAsia="Segoe UI"/>
+          <w:b w:val="0"/>
+          <w:bCs w:val="0"/>
+          <w:color w:val="39424E"/>
+          <w:sz w:val="21"/>
+          <w:szCs w:val="21"/>
           <w:vertAlign w:val="baseline"/>
         </w:rPr>
         <w:t xml:space="preserve">     * The function accepts following parameters:</w:t>
@@ -4389,19 +4246,17 @@
           <w:color w:val="39424E"/>
           <w:sz w:val="21"/>
           <w:szCs w:val="21"/>
-          <w:bdr w:val="none" w:color="auto" w:sz="0" w:space="0"/>
-          <w:vertAlign w:val="baseline"/>
-        </w:rPr>
-      </w:pPr>
-      <w:r>
-        <w:rPr>
-          <w:rFonts w:hint="default" w:ascii="Segoe UI" w:hAnsi="Segoe UI" w:eastAsia="Segoe UI"/>
-          <w:b w:val="0"/>
-          <w:bCs w:val="0"/>
-          <w:color w:val="39424E"/>
-          <w:sz w:val="21"/>
-          <w:szCs w:val="21"/>
-          <w:bdr w:val="none" w:color="auto" w:sz="0" w:space="0"/>
+          <w:vertAlign w:val="baseline"/>
+        </w:rPr>
+      </w:pPr>
+      <w:r>
+        <w:rPr>
+          <w:rFonts w:hint="default" w:ascii="Segoe UI" w:hAnsi="Segoe UI" w:eastAsia="Segoe UI"/>
+          <w:b w:val="0"/>
+          <w:bCs w:val="0"/>
+          <w:color w:val="39424E"/>
+          <w:sz w:val="21"/>
+          <w:szCs w:val="21"/>
           <w:vertAlign w:val="baseline"/>
         </w:rPr>
         <w:t xml:space="preserve">     *  1. INTEGER k</w:t>
@@ -4417,19 +4272,17 @@
           <w:color w:val="39424E"/>
           <w:sz w:val="21"/>
           <w:szCs w:val="21"/>
-          <w:bdr w:val="none" w:color="auto" w:sz="0" w:space="0"/>
-          <w:vertAlign w:val="baseline"/>
-        </w:rPr>
-      </w:pPr>
-      <w:r>
-        <w:rPr>
-          <w:rFonts w:hint="default" w:ascii="Segoe UI" w:hAnsi="Segoe UI" w:eastAsia="Segoe UI"/>
-          <w:b w:val="0"/>
-          <w:bCs w:val="0"/>
-          <w:color w:val="39424E"/>
-          <w:sz w:val="21"/>
-          <w:szCs w:val="21"/>
-          <w:bdr w:val="none" w:color="auto" w:sz="0" w:space="0"/>
+          <w:vertAlign w:val="baseline"/>
+        </w:rPr>
+      </w:pPr>
+      <w:r>
+        <w:rPr>
+          <w:rFonts w:hint="default" w:ascii="Segoe UI" w:hAnsi="Segoe UI" w:eastAsia="Segoe UI"/>
+          <w:b w:val="0"/>
+          <w:bCs w:val="0"/>
+          <w:color w:val="39424E"/>
+          <w:sz w:val="21"/>
+          <w:szCs w:val="21"/>
           <w:vertAlign w:val="baseline"/>
         </w:rPr>
         <w:t xml:space="preserve">     *  2. INTEGER_ARRAY costs</w:t>
@@ -4445,19 +4298,17 @@
           <w:color w:val="39424E"/>
           <w:sz w:val="21"/>
           <w:szCs w:val="21"/>
-          <w:bdr w:val="none" w:color="auto" w:sz="0" w:space="0"/>
-          <w:vertAlign w:val="baseline"/>
-        </w:rPr>
-      </w:pPr>
-      <w:r>
-        <w:rPr>
-          <w:rFonts w:hint="default" w:ascii="Segoe UI" w:hAnsi="Segoe UI" w:eastAsia="Segoe UI"/>
-          <w:b w:val="0"/>
-          <w:bCs w:val="0"/>
-          <w:color w:val="39424E"/>
-          <w:sz w:val="21"/>
-          <w:szCs w:val="21"/>
-          <w:bdr w:val="none" w:color="auto" w:sz="0" w:space="0"/>
+          <w:vertAlign w:val="baseline"/>
+        </w:rPr>
+      </w:pPr>
+      <w:r>
+        <w:rPr>
+          <w:rFonts w:hint="default" w:ascii="Segoe UI" w:hAnsi="Segoe UI" w:eastAsia="Segoe UI"/>
+          <w:b w:val="0"/>
+          <w:bCs w:val="0"/>
+          <w:color w:val="39424E"/>
+          <w:sz w:val="21"/>
+          <w:szCs w:val="21"/>
           <w:vertAlign w:val="baseline"/>
         </w:rPr>
         <w:t xml:space="preserve">     */</w:t>
@@ -4473,34 +4324,31 @@
           <w:color w:val="39424E"/>
           <w:sz w:val="21"/>
           <w:szCs w:val="21"/>
-          <w:bdr w:val="none" w:color="auto" w:sz="0" w:space="0"/>
-          <w:vertAlign w:val="baseline"/>
-        </w:rPr>
-      </w:pPr>
-    </w:p>
-    <w:p>
-      <w:pPr>
-        <w:jc w:val="left"/>
-        <w:rPr>
-          <w:rFonts w:hint="default" w:ascii="Segoe UI" w:hAnsi="Segoe UI" w:eastAsia="Segoe UI"/>
-          <w:b w:val="0"/>
-          <w:bCs w:val="0"/>
-          <w:color w:val="39424E"/>
-          <w:sz w:val="21"/>
-          <w:szCs w:val="21"/>
-          <w:bdr w:val="none" w:color="auto" w:sz="0" w:space="0"/>
-          <w:vertAlign w:val="baseline"/>
-        </w:rPr>
-      </w:pPr>
-      <w:r>
-        <w:rPr>
-          <w:rFonts w:hint="default" w:ascii="Segoe UI" w:hAnsi="Segoe UI" w:eastAsia="Segoe UI"/>
-          <w:b w:val="0"/>
-          <w:bCs w:val="0"/>
-          <w:color w:val="39424E"/>
-          <w:sz w:val="21"/>
-          <w:szCs w:val="21"/>
-          <w:bdr w:val="none" w:color="auto" w:sz="0" w:space="0"/>
+          <w:vertAlign w:val="baseline"/>
+        </w:rPr>
+      </w:pPr>
+    </w:p>
+    <w:p>
+      <w:pPr>
+        <w:jc w:val="left"/>
+        <w:rPr>
+          <w:rFonts w:hint="default" w:ascii="Segoe UI" w:hAnsi="Segoe UI" w:eastAsia="Segoe UI"/>
+          <w:b w:val="0"/>
+          <w:bCs w:val="0"/>
+          <w:color w:val="39424E"/>
+          <w:sz w:val="21"/>
+          <w:szCs w:val="21"/>
+          <w:vertAlign w:val="baseline"/>
+        </w:rPr>
+      </w:pPr>
+      <w:r>
+        <w:rPr>
+          <w:rFonts w:hint="default" w:ascii="Segoe UI" w:hAnsi="Segoe UI" w:eastAsia="Segoe UI"/>
+          <w:b w:val="0"/>
+          <w:bCs w:val="0"/>
+          <w:color w:val="39424E"/>
+          <w:sz w:val="21"/>
+          <w:szCs w:val="21"/>
           <w:vertAlign w:val="baseline"/>
         </w:rPr>
         <w:t xml:space="preserve">    public static int maximumPoints(int k, List&lt;Integer&gt; costs) {</w:t>
@@ -4516,19 +4364,17 @@
           <w:color w:val="39424E"/>
           <w:sz w:val="21"/>
           <w:szCs w:val="21"/>
-          <w:bdr w:val="none" w:color="auto" w:sz="0" w:space="0"/>
-          <w:vertAlign w:val="baseline"/>
-        </w:rPr>
-      </w:pPr>
-      <w:r>
-        <w:rPr>
-          <w:rFonts w:hint="default" w:ascii="Segoe UI" w:hAnsi="Segoe UI" w:eastAsia="Segoe UI"/>
-          <w:b w:val="0"/>
-          <w:bCs w:val="0"/>
-          <w:color w:val="39424E"/>
-          <w:sz w:val="21"/>
-          <w:szCs w:val="21"/>
-          <w:bdr w:val="none" w:color="auto" w:sz="0" w:space="0"/>
+          <w:vertAlign w:val="baseline"/>
+        </w:rPr>
+      </w:pPr>
+      <w:r>
+        <w:rPr>
+          <w:rFonts w:hint="default" w:ascii="Segoe UI" w:hAnsi="Segoe UI" w:eastAsia="Segoe UI"/>
+          <w:b w:val="0"/>
+          <w:bCs w:val="0"/>
+          <w:color w:val="39424E"/>
+          <w:sz w:val="21"/>
+          <w:szCs w:val="21"/>
           <w:vertAlign w:val="baseline"/>
         </w:rPr>
         <w:t xml:space="preserve">    // Write your code here</w:t>
@@ -4544,34 +4390,31 @@
           <w:color w:val="39424E"/>
           <w:sz w:val="21"/>
           <w:szCs w:val="21"/>
-          <w:bdr w:val="none" w:color="auto" w:sz="0" w:space="0"/>
-          <w:vertAlign w:val="baseline"/>
-        </w:rPr>
-      </w:pPr>
-    </w:p>
-    <w:p>
-      <w:pPr>
-        <w:jc w:val="left"/>
-        <w:rPr>
-          <w:rFonts w:hint="default" w:ascii="Segoe UI" w:hAnsi="Segoe UI" w:eastAsia="Segoe UI"/>
-          <w:b w:val="0"/>
-          <w:bCs w:val="0"/>
-          <w:color w:val="39424E"/>
-          <w:sz w:val="21"/>
-          <w:szCs w:val="21"/>
-          <w:bdr w:val="none" w:color="auto" w:sz="0" w:space="0"/>
-          <w:vertAlign w:val="baseline"/>
-        </w:rPr>
-      </w:pPr>
-      <w:r>
-        <w:rPr>
-          <w:rFonts w:hint="default" w:ascii="Segoe UI" w:hAnsi="Segoe UI" w:eastAsia="Segoe UI"/>
-          <w:b w:val="0"/>
-          <w:bCs w:val="0"/>
-          <w:color w:val="39424E"/>
-          <w:sz w:val="21"/>
-          <w:szCs w:val="21"/>
-          <w:bdr w:val="none" w:color="auto" w:sz="0" w:space="0"/>
+          <w:vertAlign w:val="baseline"/>
+        </w:rPr>
+      </w:pPr>
+    </w:p>
+    <w:p>
+      <w:pPr>
+        <w:jc w:val="left"/>
+        <w:rPr>
+          <w:rFonts w:hint="default" w:ascii="Segoe UI" w:hAnsi="Segoe UI" w:eastAsia="Segoe UI"/>
+          <w:b w:val="0"/>
+          <w:bCs w:val="0"/>
+          <w:color w:val="39424E"/>
+          <w:sz w:val="21"/>
+          <w:szCs w:val="21"/>
+          <w:vertAlign w:val="baseline"/>
+        </w:rPr>
+      </w:pPr>
+      <w:r>
+        <w:rPr>
+          <w:rFonts w:hint="default" w:ascii="Segoe UI" w:hAnsi="Segoe UI" w:eastAsia="Segoe UI"/>
+          <w:b w:val="0"/>
+          <w:bCs w:val="0"/>
+          <w:color w:val="39424E"/>
+          <w:sz w:val="21"/>
+          <w:szCs w:val="21"/>
           <w:vertAlign w:val="baseline"/>
         </w:rPr>
         <w:t xml:space="preserve">    }</w:t>
@@ -4587,34 +4430,31 @@
           <w:color w:val="39424E"/>
           <w:sz w:val="21"/>
           <w:szCs w:val="21"/>
-          <w:bdr w:val="none" w:color="auto" w:sz="0" w:space="0"/>
-          <w:vertAlign w:val="baseline"/>
-        </w:rPr>
-      </w:pPr>
-    </w:p>
-    <w:p>
-      <w:pPr>
-        <w:jc w:val="left"/>
-        <w:rPr>
-          <w:rFonts w:hint="default" w:ascii="Segoe UI" w:hAnsi="Segoe UI" w:eastAsia="Segoe UI"/>
-          <w:b w:val="0"/>
-          <w:bCs w:val="0"/>
-          <w:color w:val="39424E"/>
-          <w:sz w:val="21"/>
-          <w:szCs w:val="21"/>
-          <w:bdr w:val="none" w:color="auto" w:sz="0" w:space="0"/>
-          <w:vertAlign w:val="baseline"/>
-        </w:rPr>
-      </w:pPr>
-      <w:r>
-        <w:rPr>
-          <w:rFonts w:hint="default" w:ascii="Segoe UI" w:hAnsi="Segoe UI" w:eastAsia="Segoe UI"/>
-          <w:b w:val="0"/>
-          <w:bCs w:val="0"/>
-          <w:color w:val="39424E"/>
-          <w:sz w:val="21"/>
-          <w:szCs w:val="21"/>
-          <w:bdr w:val="none" w:color="auto" w:sz="0" w:space="0"/>
+          <w:vertAlign w:val="baseline"/>
+        </w:rPr>
+      </w:pPr>
+    </w:p>
+    <w:p>
+      <w:pPr>
+        <w:jc w:val="left"/>
+        <w:rPr>
+          <w:rFonts w:hint="default" w:ascii="Segoe UI" w:hAnsi="Segoe UI" w:eastAsia="Segoe UI"/>
+          <w:b w:val="0"/>
+          <w:bCs w:val="0"/>
+          <w:color w:val="39424E"/>
+          <w:sz w:val="21"/>
+          <w:szCs w:val="21"/>
+          <w:vertAlign w:val="baseline"/>
+        </w:rPr>
+      </w:pPr>
+      <w:r>
+        <w:rPr>
+          <w:rFonts w:hint="default" w:ascii="Segoe UI" w:hAnsi="Segoe UI" w:eastAsia="Segoe UI"/>
+          <w:b w:val="0"/>
+          <w:bCs w:val="0"/>
+          <w:color w:val="39424E"/>
+          <w:sz w:val="21"/>
+          <w:szCs w:val="21"/>
           <w:vertAlign w:val="baseline"/>
         </w:rPr>
         <w:t>}</w:t>
@@ -4630,49 +4470,45 @@
           <w:color w:val="39424E"/>
           <w:sz w:val="21"/>
           <w:szCs w:val="21"/>
-          <w:bdr w:val="none" w:color="auto" w:sz="0" w:space="0"/>
-          <w:vertAlign w:val="baseline"/>
-        </w:rPr>
-      </w:pPr>
-    </w:p>
-    <w:p>
-      <w:pPr>
-        <w:jc w:val="left"/>
-        <w:rPr>
-          <w:rFonts w:hint="default" w:ascii="Segoe UI" w:hAnsi="Segoe UI" w:eastAsia="Segoe UI"/>
-          <w:b w:val="0"/>
-          <w:bCs w:val="0"/>
-          <w:color w:val="39424E"/>
-          <w:sz w:val="21"/>
-          <w:szCs w:val="21"/>
-          <w:bdr w:val="none" w:color="auto" w:sz="0" w:space="0"/>
-          <w:vertAlign w:val="baseline"/>
-        </w:rPr>
-      </w:pPr>
-    </w:p>
-    <w:p>
-      <w:pPr>
-        <w:jc w:val="left"/>
-        <w:rPr>
-          <w:rFonts w:hint="default" w:ascii="Segoe UI" w:hAnsi="Segoe UI" w:eastAsia="Segoe UI"/>
-          <w:b w:val="0"/>
-          <w:bCs w:val="0"/>
-          <w:color w:val="39424E"/>
-          <w:sz w:val="21"/>
-          <w:szCs w:val="21"/>
-          <w:bdr w:val="none" w:color="auto" w:sz="0" w:space="0"/>
-          <w:vertAlign w:val="baseline"/>
-        </w:rPr>
-      </w:pPr>
-      <w:r>
-        <w:rPr>
-          <w:rFonts w:hint="default" w:ascii="Segoe UI" w:hAnsi="Segoe UI" w:eastAsia="Segoe UI"/>
-          <w:b w:val="0"/>
-          <w:bCs w:val="0"/>
-          <w:color w:val="39424E"/>
-          <w:sz w:val="21"/>
-          <w:szCs w:val="21"/>
-          <w:bdr w:val="none" w:color="auto" w:sz="0" w:space="0"/>
+          <w:vertAlign w:val="baseline"/>
+        </w:rPr>
+      </w:pPr>
+    </w:p>
+    <w:p>
+      <w:pPr>
+        <w:jc w:val="left"/>
+        <w:rPr>
+          <w:rFonts w:hint="default" w:ascii="Segoe UI" w:hAnsi="Segoe UI" w:eastAsia="Segoe UI"/>
+          <w:b w:val="0"/>
+          <w:bCs w:val="0"/>
+          <w:color w:val="39424E"/>
+          <w:sz w:val="21"/>
+          <w:szCs w:val="21"/>
+          <w:vertAlign w:val="baseline"/>
+        </w:rPr>
+      </w:pPr>
+    </w:p>
+    <w:p>
+      <w:pPr>
+        <w:jc w:val="left"/>
+        <w:rPr>
+          <w:rFonts w:hint="default" w:ascii="Segoe UI" w:hAnsi="Segoe UI" w:eastAsia="Segoe UI"/>
+          <w:b w:val="0"/>
+          <w:bCs w:val="0"/>
+          <w:color w:val="39424E"/>
+          <w:sz w:val="21"/>
+          <w:szCs w:val="21"/>
+          <w:vertAlign w:val="baseline"/>
+        </w:rPr>
+      </w:pPr>
+      <w:r>
+        <w:rPr>
+          <w:rFonts w:hint="default" w:ascii="Segoe UI" w:hAnsi="Segoe UI" w:eastAsia="Segoe UI"/>
+          <w:b w:val="0"/>
+          <w:bCs w:val="0"/>
+          <w:color w:val="39424E"/>
+          <w:sz w:val="21"/>
+          <w:szCs w:val="21"/>
           <w:vertAlign w:val="baseline"/>
         </w:rPr>
         <w:t>public class Solution {</w:t>
@@ -4688,19 +4524,17 @@
           <w:color w:val="39424E"/>
           <w:sz w:val="21"/>
           <w:szCs w:val="21"/>
-          <w:bdr w:val="none" w:color="auto" w:sz="0" w:space="0"/>
-          <w:vertAlign w:val="baseline"/>
-        </w:rPr>
-      </w:pPr>
-      <w:r>
-        <w:rPr>
-          <w:rFonts w:hint="default" w:ascii="Segoe UI" w:hAnsi="Segoe UI" w:eastAsia="Segoe UI"/>
-          <w:b w:val="0"/>
-          <w:bCs w:val="0"/>
-          <w:color w:val="39424E"/>
-          <w:sz w:val="21"/>
-          <w:szCs w:val="21"/>
-          <w:bdr w:val="none" w:color="auto" w:sz="0" w:space="0"/>
+          <w:vertAlign w:val="baseline"/>
+        </w:rPr>
+      </w:pPr>
+      <w:r>
+        <w:rPr>
+          <w:rFonts w:hint="default" w:ascii="Segoe UI" w:hAnsi="Segoe UI" w:eastAsia="Segoe UI"/>
+          <w:b w:val="0"/>
+          <w:bCs w:val="0"/>
+          <w:color w:val="39424E"/>
+          <w:sz w:val="21"/>
+          <w:szCs w:val="21"/>
           <w:vertAlign w:val="baseline"/>
         </w:rPr>
         <w:t xml:space="preserve">    public static void main(String[] args) throws IOException {</w:t>
@@ -4716,19 +4550,17 @@
           <w:color w:val="39424E"/>
           <w:sz w:val="21"/>
           <w:szCs w:val="21"/>
-          <w:bdr w:val="none" w:color="auto" w:sz="0" w:space="0"/>
-          <w:vertAlign w:val="baseline"/>
-        </w:rPr>
-      </w:pPr>
-      <w:r>
-        <w:rPr>
-          <w:rFonts w:hint="default" w:ascii="Segoe UI" w:hAnsi="Segoe UI" w:eastAsia="Segoe UI"/>
-          <w:b w:val="0"/>
-          <w:bCs w:val="0"/>
-          <w:color w:val="39424E"/>
-          <w:sz w:val="21"/>
-          <w:szCs w:val="21"/>
-          <w:bdr w:val="none" w:color="auto" w:sz="0" w:space="0"/>
+          <w:vertAlign w:val="baseline"/>
+        </w:rPr>
+      </w:pPr>
+      <w:r>
+        <w:rPr>
+          <w:rFonts w:hint="default" w:ascii="Segoe UI" w:hAnsi="Segoe UI" w:eastAsia="Segoe UI"/>
+          <w:b w:val="0"/>
+          <w:bCs w:val="0"/>
+          <w:color w:val="39424E"/>
+          <w:sz w:val="21"/>
+          <w:szCs w:val="21"/>
           <w:vertAlign w:val="baseline"/>
         </w:rPr>
         <w:t xml:space="preserve">        BufferedReader bufferedReader = new BufferedReader(new InputStreamReader(System.in));</w:t>
@@ -4744,19 +4576,17 @@
           <w:color w:val="39424E"/>
           <w:sz w:val="21"/>
           <w:szCs w:val="21"/>
-          <w:bdr w:val="none" w:color="auto" w:sz="0" w:space="0"/>
-          <w:vertAlign w:val="baseline"/>
-        </w:rPr>
-      </w:pPr>
-      <w:r>
-        <w:rPr>
-          <w:rFonts w:hint="default" w:ascii="Segoe UI" w:hAnsi="Segoe UI" w:eastAsia="Segoe UI"/>
-          <w:b w:val="0"/>
-          <w:bCs w:val="0"/>
-          <w:color w:val="39424E"/>
-          <w:sz w:val="21"/>
-          <w:szCs w:val="21"/>
-          <w:bdr w:val="none" w:color="auto" w:sz="0" w:space="0"/>
+          <w:vertAlign w:val="baseline"/>
+        </w:rPr>
+      </w:pPr>
+      <w:r>
+        <w:rPr>
+          <w:rFonts w:hint="default" w:ascii="Segoe UI" w:hAnsi="Segoe UI" w:eastAsia="Segoe UI"/>
+          <w:b w:val="0"/>
+          <w:bCs w:val="0"/>
+          <w:color w:val="39424E"/>
+          <w:sz w:val="21"/>
+          <w:szCs w:val="21"/>
           <w:vertAlign w:val="baseline"/>
         </w:rPr>
         <w:t xml:space="preserve">        BufferedWriter bufferedWriter = new BufferedWriter(new FileWriter(System.getenv("OUTPUT_PATH")));</w:t>
@@ -4772,34 +4602,31 @@
           <w:color w:val="39424E"/>
           <w:sz w:val="21"/>
           <w:szCs w:val="21"/>
-          <w:bdr w:val="none" w:color="auto" w:sz="0" w:space="0"/>
-          <w:vertAlign w:val="baseline"/>
-        </w:rPr>
-      </w:pPr>
-    </w:p>
-    <w:p>
-      <w:pPr>
-        <w:jc w:val="left"/>
-        <w:rPr>
-          <w:rFonts w:hint="default" w:ascii="Segoe UI" w:hAnsi="Segoe UI" w:eastAsia="Segoe UI"/>
-          <w:b w:val="0"/>
-          <w:bCs w:val="0"/>
-          <w:color w:val="39424E"/>
-          <w:sz w:val="21"/>
-          <w:szCs w:val="21"/>
-          <w:bdr w:val="none" w:color="auto" w:sz="0" w:space="0"/>
-          <w:vertAlign w:val="baseline"/>
-        </w:rPr>
-      </w:pPr>
-      <w:r>
-        <w:rPr>
-          <w:rFonts w:hint="default" w:ascii="Segoe UI" w:hAnsi="Segoe UI" w:eastAsia="Segoe UI"/>
-          <w:b w:val="0"/>
-          <w:bCs w:val="0"/>
-          <w:color w:val="39424E"/>
-          <w:sz w:val="21"/>
-          <w:szCs w:val="21"/>
-          <w:bdr w:val="none" w:color="auto" w:sz="0" w:space="0"/>
+          <w:vertAlign w:val="baseline"/>
+        </w:rPr>
+      </w:pPr>
+    </w:p>
+    <w:p>
+      <w:pPr>
+        <w:jc w:val="left"/>
+        <w:rPr>
+          <w:rFonts w:hint="default" w:ascii="Segoe UI" w:hAnsi="Segoe UI" w:eastAsia="Segoe UI"/>
+          <w:b w:val="0"/>
+          <w:bCs w:val="0"/>
+          <w:color w:val="39424E"/>
+          <w:sz w:val="21"/>
+          <w:szCs w:val="21"/>
+          <w:vertAlign w:val="baseline"/>
+        </w:rPr>
+      </w:pPr>
+      <w:r>
+        <w:rPr>
+          <w:rFonts w:hint="default" w:ascii="Segoe UI" w:hAnsi="Segoe UI" w:eastAsia="Segoe UI"/>
+          <w:b w:val="0"/>
+          <w:bCs w:val="0"/>
+          <w:color w:val="39424E"/>
+          <w:sz w:val="21"/>
+          <w:szCs w:val="21"/>
           <w:vertAlign w:val="baseline"/>
         </w:rPr>
         <w:t xml:space="preserve">        int k = Integer.parseInt(bufferedReader.readLine().trim());</w:t>
@@ -4815,34 +4642,31 @@
           <w:color w:val="39424E"/>
           <w:sz w:val="21"/>
           <w:szCs w:val="21"/>
-          <w:bdr w:val="none" w:color="auto" w:sz="0" w:space="0"/>
-          <w:vertAlign w:val="baseline"/>
-        </w:rPr>
-      </w:pPr>
-    </w:p>
-    <w:p>
-      <w:pPr>
-        <w:jc w:val="left"/>
-        <w:rPr>
-          <w:rFonts w:hint="default" w:ascii="Segoe UI" w:hAnsi="Segoe UI" w:eastAsia="Segoe UI"/>
-          <w:b w:val="0"/>
-          <w:bCs w:val="0"/>
-          <w:color w:val="39424E"/>
-          <w:sz w:val="21"/>
-          <w:szCs w:val="21"/>
-          <w:bdr w:val="none" w:color="auto" w:sz="0" w:space="0"/>
-          <w:vertAlign w:val="baseline"/>
-        </w:rPr>
-      </w:pPr>
-      <w:r>
-        <w:rPr>
-          <w:rFonts w:hint="default" w:ascii="Segoe UI" w:hAnsi="Segoe UI" w:eastAsia="Segoe UI"/>
-          <w:b w:val="0"/>
-          <w:bCs w:val="0"/>
-          <w:color w:val="39424E"/>
-          <w:sz w:val="21"/>
-          <w:szCs w:val="21"/>
-          <w:bdr w:val="none" w:color="auto" w:sz="0" w:space="0"/>
+          <w:vertAlign w:val="baseline"/>
+        </w:rPr>
+      </w:pPr>
+    </w:p>
+    <w:p>
+      <w:pPr>
+        <w:jc w:val="left"/>
+        <w:rPr>
+          <w:rFonts w:hint="default" w:ascii="Segoe UI" w:hAnsi="Segoe UI" w:eastAsia="Segoe UI"/>
+          <w:b w:val="0"/>
+          <w:bCs w:val="0"/>
+          <w:color w:val="39424E"/>
+          <w:sz w:val="21"/>
+          <w:szCs w:val="21"/>
+          <w:vertAlign w:val="baseline"/>
+        </w:rPr>
+      </w:pPr>
+      <w:r>
+        <w:rPr>
+          <w:rFonts w:hint="default" w:ascii="Segoe UI" w:hAnsi="Segoe UI" w:eastAsia="Segoe UI"/>
+          <w:b w:val="0"/>
+          <w:bCs w:val="0"/>
+          <w:color w:val="39424E"/>
+          <w:sz w:val="21"/>
+          <w:szCs w:val="21"/>
           <w:vertAlign w:val="baseline"/>
         </w:rPr>
         <w:t xml:space="preserve">        int costsCount = Integer.parseInt(bufferedReader.readLine().trim());</w:t>
@@ -4858,34 +4682,31 @@
           <w:color w:val="39424E"/>
           <w:sz w:val="21"/>
           <w:szCs w:val="21"/>
-          <w:bdr w:val="none" w:color="auto" w:sz="0" w:space="0"/>
-          <w:vertAlign w:val="baseline"/>
-        </w:rPr>
-      </w:pPr>
-    </w:p>
-    <w:p>
-      <w:pPr>
-        <w:jc w:val="left"/>
-        <w:rPr>
-          <w:rFonts w:hint="default" w:ascii="Segoe UI" w:hAnsi="Segoe UI" w:eastAsia="Segoe UI"/>
-          <w:b w:val="0"/>
-          <w:bCs w:val="0"/>
-          <w:color w:val="39424E"/>
-          <w:sz w:val="21"/>
-          <w:szCs w:val="21"/>
-          <w:bdr w:val="none" w:color="auto" w:sz="0" w:space="0"/>
-          <w:vertAlign w:val="baseline"/>
-        </w:rPr>
-      </w:pPr>
-      <w:r>
-        <w:rPr>
-          <w:rFonts w:hint="default" w:ascii="Segoe UI" w:hAnsi="Segoe UI" w:eastAsia="Segoe UI"/>
-          <w:b w:val="0"/>
-          <w:bCs w:val="0"/>
-          <w:color w:val="39424E"/>
-          <w:sz w:val="21"/>
-          <w:szCs w:val="21"/>
-          <w:bdr w:val="none" w:color="auto" w:sz="0" w:space="0"/>
+          <w:vertAlign w:val="baseline"/>
+        </w:rPr>
+      </w:pPr>
+    </w:p>
+    <w:p>
+      <w:pPr>
+        <w:jc w:val="left"/>
+        <w:rPr>
+          <w:rFonts w:hint="default" w:ascii="Segoe UI" w:hAnsi="Segoe UI" w:eastAsia="Segoe UI"/>
+          <w:b w:val="0"/>
+          <w:bCs w:val="0"/>
+          <w:color w:val="39424E"/>
+          <w:sz w:val="21"/>
+          <w:szCs w:val="21"/>
+          <w:vertAlign w:val="baseline"/>
+        </w:rPr>
+      </w:pPr>
+      <w:r>
+        <w:rPr>
+          <w:rFonts w:hint="default" w:ascii="Segoe UI" w:hAnsi="Segoe UI" w:eastAsia="Segoe UI"/>
+          <w:b w:val="0"/>
+          <w:bCs w:val="0"/>
+          <w:color w:val="39424E"/>
+          <w:sz w:val="21"/>
+          <w:szCs w:val="21"/>
           <w:vertAlign w:val="baseline"/>
         </w:rPr>
         <w:t xml:space="preserve">        List&lt;Integer&gt; costs = IntStream.range(0, costsCount).mapToObj(i -&gt; {</w:t>
@@ -4901,19 +4722,17 @@
           <w:color w:val="39424E"/>
           <w:sz w:val="21"/>
           <w:szCs w:val="21"/>
-          <w:bdr w:val="none" w:color="auto" w:sz="0" w:space="0"/>
-          <w:vertAlign w:val="baseline"/>
-        </w:rPr>
-      </w:pPr>
-      <w:r>
-        <w:rPr>
-          <w:rFonts w:hint="default" w:ascii="Segoe UI" w:hAnsi="Segoe UI" w:eastAsia="Segoe UI"/>
-          <w:b w:val="0"/>
-          <w:bCs w:val="0"/>
-          <w:color w:val="39424E"/>
-          <w:sz w:val="21"/>
-          <w:szCs w:val="21"/>
-          <w:bdr w:val="none" w:color="auto" w:sz="0" w:space="0"/>
+          <w:vertAlign w:val="baseline"/>
+        </w:rPr>
+      </w:pPr>
+      <w:r>
+        <w:rPr>
+          <w:rFonts w:hint="default" w:ascii="Segoe UI" w:hAnsi="Segoe UI" w:eastAsia="Segoe UI"/>
+          <w:b w:val="0"/>
+          <w:bCs w:val="0"/>
+          <w:color w:val="39424E"/>
+          <w:sz w:val="21"/>
+          <w:szCs w:val="21"/>
           <w:vertAlign w:val="baseline"/>
         </w:rPr>
         <w:t xml:space="preserve">            try {</w:t>
@@ -4929,19 +4748,17 @@
           <w:color w:val="39424E"/>
           <w:sz w:val="21"/>
           <w:szCs w:val="21"/>
-          <w:bdr w:val="none" w:color="auto" w:sz="0" w:space="0"/>
-          <w:vertAlign w:val="baseline"/>
-        </w:rPr>
-      </w:pPr>
-      <w:r>
-        <w:rPr>
-          <w:rFonts w:hint="default" w:ascii="Segoe UI" w:hAnsi="Segoe UI" w:eastAsia="Segoe UI"/>
-          <w:b w:val="0"/>
-          <w:bCs w:val="0"/>
-          <w:color w:val="39424E"/>
-          <w:sz w:val="21"/>
-          <w:szCs w:val="21"/>
-          <w:bdr w:val="none" w:color="auto" w:sz="0" w:space="0"/>
+          <w:vertAlign w:val="baseline"/>
+        </w:rPr>
+      </w:pPr>
+      <w:r>
+        <w:rPr>
+          <w:rFonts w:hint="default" w:ascii="Segoe UI" w:hAnsi="Segoe UI" w:eastAsia="Segoe UI"/>
+          <w:b w:val="0"/>
+          <w:bCs w:val="0"/>
+          <w:color w:val="39424E"/>
+          <w:sz w:val="21"/>
+          <w:szCs w:val="21"/>
           <w:vertAlign w:val="baseline"/>
         </w:rPr>
         <w:t xml:space="preserve">                return bufferedReader.readLine().replaceAll("\\s+$", "");</w:t>
@@ -4957,19 +4774,17 @@
           <w:color w:val="39424E"/>
           <w:sz w:val="21"/>
           <w:szCs w:val="21"/>
-          <w:bdr w:val="none" w:color="auto" w:sz="0" w:space="0"/>
-          <w:vertAlign w:val="baseline"/>
-        </w:rPr>
-      </w:pPr>
-      <w:r>
-        <w:rPr>
-          <w:rFonts w:hint="default" w:ascii="Segoe UI" w:hAnsi="Segoe UI" w:eastAsia="Segoe UI"/>
-          <w:b w:val="0"/>
-          <w:bCs w:val="0"/>
-          <w:color w:val="39424E"/>
-          <w:sz w:val="21"/>
-          <w:szCs w:val="21"/>
-          <w:bdr w:val="none" w:color="auto" w:sz="0" w:space="0"/>
+          <w:vertAlign w:val="baseline"/>
+        </w:rPr>
+      </w:pPr>
+      <w:r>
+        <w:rPr>
+          <w:rFonts w:hint="default" w:ascii="Segoe UI" w:hAnsi="Segoe UI" w:eastAsia="Segoe UI"/>
+          <w:b w:val="0"/>
+          <w:bCs w:val="0"/>
+          <w:color w:val="39424E"/>
+          <w:sz w:val="21"/>
+          <w:szCs w:val="21"/>
           <w:vertAlign w:val="baseline"/>
         </w:rPr>
         <w:t xml:space="preserve">            } catch (IOException ex) {</w:t>
@@ -4985,19 +4800,17 @@
           <w:color w:val="39424E"/>
           <w:sz w:val="21"/>
           <w:szCs w:val="21"/>
-          <w:bdr w:val="none" w:color="auto" w:sz="0" w:space="0"/>
-          <w:vertAlign w:val="baseline"/>
-        </w:rPr>
-      </w:pPr>
-      <w:r>
-        <w:rPr>
-          <w:rFonts w:hint="default" w:ascii="Segoe UI" w:hAnsi="Segoe UI" w:eastAsia="Segoe UI"/>
-          <w:b w:val="0"/>
-          <w:bCs w:val="0"/>
-          <w:color w:val="39424E"/>
-          <w:sz w:val="21"/>
-          <w:szCs w:val="21"/>
-          <w:bdr w:val="none" w:color="auto" w:sz="0" w:space="0"/>
+          <w:vertAlign w:val="baseline"/>
+        </w:rPr>
+      </w:pPr>
+      <w:r>
+        <w:rPr>
+          <w:rFonts w:hint="default" w:ascii="Segoe UI" w:hAnsi="Segoe UI" w:eastAsia="Segoe UI"/>
+          <w:b w:val="0"/>
+          <w:bCs w:val="0"/>
+          <w:color w:val="39424E"/>
+          <w:sz w:val="21"/>
+          <w:szCs w:val="21"/>
           <w:vertAlign w:val="baseline"/>
         </w:rPr>
         <w:t xml:space="preserve">                throw new RuntimeException(ex);</w:t>
@@ -5013,19 +4826,17 @@
           <w:color w:val="39424E"/>
           <w:sz w:val="21"/>
           <w:szCs w:val="21"/>
-          <w:bdr w:val="none" w:color="auto" w:sz="0" w:space="0"/>
-          <w:vertAlign w:val="baseline"/>
-        </w:rPr>
-      </w:pPr>
-      <w:r>
-        <w:rPr>
-          <w:rFonts w:hint="default" w:ascii="Segoe UI" w:hAnsi="Segoe UI" w:eastAsia="Segoe UI"/>
-          <w:b w:val="0"/>
-          <w:bCs w:val="0"/>
-          <w:color w:val="39424E"/>
-          <w:sz w:val="21"/>
-          <w:szCs w:val="21"/>
-          <w:bdr w:val="none" w:color="auto" w:sz="0" w:space="0"/>
+          <w:vertAlign w:val="baseline"/>
+        </w:rPr>
+      </w:pPr>
+      <w:r>
+        <w:rPr>
+          <w:rFonts w:hint="default" w:ascii="Segoe UI" w:hAnsi="Segoe UI" w:eastAsia="Segoe UI"/>
+          <w:b w:val="0"/>
+          <w:bCs w:val="0"/>
+          <w:color w:val="39424E"/>
+          <w:sz w:val="21"/>
+          <w:szCs w:val="21"/>
           <w:vertAlign w:val="baseline"/>
         </w:rPr>
         <w:t xml:space="preserve">            }</w:t>
@@ -5041,19 +4852,17 @@
           <w:color w:val="39424E"/>
           <w:sz w:val="21"/>
           <w:szCs w:val="21"/>
-          <w:bdr w:val="none" w:color="auto" w:sz="0" w:space="0"/>
-          <w:vertAlign w:val="baseline"/>
-        </w:rPr>
-      </w:pPr>
-      <w:r>
-        <w:rPr>
-          <w:rFonts w:hint="default" w:ascii="Segoe UI" w:hAnsi="Segoe UI" w:eastAsia="Segoe UI"/>
-          <w:b w:val="0"/>
-          <w:bCs w:val="0"/>
-          <w:color w:val="39424E"/>
-          <w:sz w:val="21"/>
-          <w:szCs w:val="21"/>
-          <w:bdr w:val="none" w:color="auto" w:sz="0" w:space="0"/>
+          <w:vertAlign w:val="baseline"/>
+        </w:rPr>
+      </w:pPr>
+      <w:r>
+        <w:rPr>
+          <w:rFonts w:hint="default" w:ascii="Segoe UI" w:hAnsi="Segoe UI" w:eastAsia="Segoe UI"/>
+          <w:b w:val="0"/>
+          <w:bCs w:val="0"/>
+          <w:color w:val="39424E"/>
+          <w:sz w:val="21"/>
+          <w:szCs w:val="21"/>
           <w:vertAlign w:val="baseline"/>
         </w:rPr>
         <w:t xml:space="preserve">        })</w:t>
@@ -5069,19 +4878,17 @@
           <w:color w:val="39424E"/>
           <w:sz w:val="21"/>
           <w:szCs w:val="21"/>
-          <w:bdr w:val="none" w:color="auto" w:sz="0" w:space="0"/>
-          <w:vertAlign w:val="baseline"/>
-        </w:rPr>
-      </w:pPr>
-      <w:r>
-        <w:rPr>
-          <w:rFonts w:hint="default" w:ascii="Segoe UI" w:hAnsi="Segoe UI" w:eastAsia="Segoe UI"/>
-          <w:b w:val="0"/>
-          <w:bCs w:val="0"/>
-          <w:color w:val="39424E"/>
-          <w:sz w:val="21"/>
-          <w:szCs w:val="21"/>
-          <w:bdr w:val="none" w:color="auto" w:sz="0" w:space="0"/>
+          <w:vertAlign w:val="baseline"/>
+        </w:rPr>
+      </w:pPr>
+      <w:r>
+        <w:rPr>
+          <w:rFonts w:hint="default" w:ascii="Segoe UI" w:hAnsi="Segoe UI" w:eastAsia="Segoe UI"/>
+          <w:b w:val="0"/>
+          <w:bCs w:val="0"/>
+          <w:color w:val="39424E"/>
+          <w:sz w:val="21"/>
+          <w:szCs w:val="21"/>
           <w:vertAlign w:val="baseline"/>
         </w:rPr>
         <w:t xml:space="preserve">            .map(String::trim)</w:t>
@@ -5097,19 +4904,17 @@
           <w:color w:val="39424E"/>
           <w:sz w:val="21"/>
           <w:szCs w:val="21"/>
-          <w:bdr w:val="none" w:color="auto" w:sz="0" w:space="0"/>
-          <w:vertAlign w:val="baseline"/>
-        </w:rPr>
-      </w:pPr>
-      <w:r>
-        <w:rPr>
-          <w:rFonts w:hint="default" w:ascii="Segoe UI" w:hAnsi="Segoe UI" w:eastAsia="Segoe UI"/>
-          <w:b w:val="0"/>
-          <w:bCs w:val="0"/>
-          <w:color w:val="39424E"/>
-          <w:sz w:val="21"/>
-          <w:szCs w:val="21"/>
-          <w:bdr w:val="none" w:color="auto" w:sz="0" w:space="0"/>
+          <w:vertAlign w:val="baseline"/>
+        </w:rPr>
+      </w:pPr>
+      <w:r>
+        <w:rPr>
+          <w:rFonts w:hint="default" w:ascii="Segoe UI" w:hAnsi="Segoe UI" w:eastAsia="Segoe UI"/>
+          <w:b w:val="0"/>
+          <w:bCs w:val="0"/>
+          <w:color w:val="39424E"/>
+          <w:sz w:val="21"/>
+          <w:szCs w:val="21"/>
           <w:vertAlign w:val="baseline"/>
         </w:rPr>
         <w:t xml:space="preserve">            .map(Integer::parseInt)</w:t>
@@ -5125,19 +4930,17 @@
           <w:color w:val="39424E"/>
           <w:sz w:val="21"/>
           <w:szCs w:val="21"/>
-          <w:bdr w:val="none" w:color="auto" w:sz="0" w:space="0"/>
-          <w:vertAlign w:val="baseline"/>
-        </w:rPr>
-      </w:pPr>
-      <w:r>
-        <w:rPr>
-          <w:rFonts w:hint="default" w:ascii="Segoe UI" w:hAnsi="Segoe UI" w:eastAsia="Segoe UI"/>
-          <w:b w:val="0"/>
-          <w:bCs w:val="0"/>
-          <w:color w:val="39424E"/>
-          <w:sz w:val="21"/>
-          <w:szCs w:val="21"/>
-          <w:bdr w:val="none" w:color="auto" w:sz="0" w:space="0"/>
+          <w:vertAlign w:val="baseline"/>
+        </w:rPr>
+      </w:pPr>
+      <w:r>
+        <w:rPr>
+          <w:rFonts w:hint="default" w:ascii="Segoe UI" w:hAnsi="Segoe UI" w:eastAsia="Segoe UI"/>
+          <w:b w:val="0"/>
+          <w:bCs w:val="0"/>
+          <w:color w:val="39424E"/>
+          <w:sz w:val="21"/>
+          <w:szCs w:val="21"/>
           <w:vertAlign w:val="baseline"/>
         </w:rPr>
         <w:t xml:space="preserve">            .collect(toList());</w:t>
@@ -5153,34 +4956,31 @@
           <w:color w:val="39424E"/>
           <w:sz w:val="21"/>
           <w:szCs w:val="21"/>
-          <w:bdr w:val="none" w:color="auto" w:sz="0" w:space="0"/>
-          <w:vertAlign w:val="baseline"/>
-        </w:rPr>
-      </w:pPr>
-    </w:p>
-    <w:p>
-      <w:pPr>
-        <w:jc w:val="left"/>
-        <w:rPr>
-          <w:rFonts w:hint="default" w:ascii="Segoe UI" w:hAnsi="Segoe UI" w:eastAsia="Segoe UI"/>
-          <w:b w:val="0"/>
-          <w:bCs w:val="0"/>
-          <w:color w:val="39424E"/>
-          <w:sz w:val="21"/>
-          <w:szCs w:val="21"/>
-          <w:bdr w:val="none" w:color="auto" w:sz="0" w:space="0"/>
-          <w:vertAlign w:val="baseline"/>
-        </w:rPr>
-      </w:pPr>
-      <w:r>
-        <w:rPr>
-          <w:rFonts w:hint="default" w:ascii="Segoe UI" w:hAnsi="Segoe UI" w:eastAsia="Segoe UI"/>
-          <w:b w:val="0"/>
-          <w:bCs w:val="0"/>
-          <w:color w:val="39424E"/>
-          <w:sz w:val="21"/>
-          <w:szCs w:val="21"/>
-          <w:bdr w:val="none" w:color="auto" w:sz="0" w:space="0"/>
+          <w:vertAlign w:val="baseline"/>
+        </w:rPr>
+      </w:pPr>
+    </w:p>
+    <w:p>
+      <w:pPr>
+        <w:jc w:val="left"/>
+        <w:rPr>
+          <w:rFonts w:hint="default" w:ascii="Segoe UI" w:hAnsi="Segoe UI" w:eastAsia="Segoe UI"/>
+          <w:b w:val="0"/>
+          <w:bCs w:val="0"/>
+          <w:color w:val="39424E"/>
+          <w:sz w:val="21"/>
+          <w:szCs w:val="21"/>
+          <w:vertAlign w:val="baseline"/>
+        </w:rPr>
+      </w:pPr>
+      <w:r>
+        <w:rPr>
+          <w:rFonts w:hint="default" w:ascii="Segoe UI" w:hAnsi="Segoe UI" w:eastAsia="Segoe UI"/>
+          <w:b w:val="0"/>
+          <w:bCs w:val="0"/>
+          <w:color w:val="39424E"/>
+          <w:sz w:val="21"/>
+          <w:szCs w:val="21"/>
           <w:vertAlign w:val="baseline"/>
         </w:rPr>
         <w:t xml:space="preserve">        int result = Result.maximumPoints(k, costs);</w:t>
@@ -5196,34 +4996,31 @@
           <w:color w:val="39424E"/>
           <w:sz w:val="21"/>
           <w:szCs w:val="21"/>
-          <w:bdr w:val="none" w:color="auto" w:sz="0" w:space="0"/>
-          <w:vertAlign w:val="baseline"/>
-        </w:rPr>
-      </w:pPr>
-    </w:p>
-    <w:p>
-      <w:pPr>
-        <w:jc w:val="left"/>
-        <w:rPr>
-          <w:rFonts w:hint="default" w:ascii="Segoe UI" w:hAnsi="Segoe UI" w:eastAsia="Segoe UI"/>
-          <w:b w:val="0"/>
-          <w:bCs w:val="0"/>
-          <w:color w:val="39424E"/>
-          <w:sz w:val="21"/>
-          <w:szCs w:val="21"/>
-          <w:bdr w:val="none" w:color="auto" w:sz="0" w:space="0"/>
-          <w:vertAlign w:val="baseline"/>
-        </w:rPr>
-      </w:pPr>
-      <w:r>
-        <w:rPr>
-          <w:rFonts w:hint="default" w:ascii="Segoe UI" w:hAnsi="Segoe UI" w:eastAsia="Segoe UI"/>
-          <w:b w:val="0"/>
-          <w:bCs w:val="0"/>
-          <w:color w:val="39424E"/>
-          <w:sz w:val="21"/>
-          <w:szCs w:val="21"/>
-          <w:bdr w:val="none" w:color="auto" w:sz="0" w:space="0"/>
+          <w:vertAlign w:val="baseline"/>
+        </w:rPr>
+      </w:pPr>
+    </w:p>
+    <w:p>
+      <w:pPr>
+        <w:jc w:val="left"/>
+        <w:rPr>
+          <w:rFonts w:hint="default" w:ascii="Segoe UI" w:hAnsi="Segoe UI" w:eastAsia="Segoe UI"/>
+          <w:b w:val="0"/>
+          <w:bCs w:val="0"/>
+          <w:color w:val="39424E"/>
+          <w:sz w:val="21"/>
+          <w:szCs w:val="21"/>
+          <w:vertAlign w:val="baseline"/>
+        </w:rPr>
+      </w:pPr>
+      <w:r>
+        <w:rPr>
+          <w:rFonts w:hint="default" w:ascii="Segoe UI" w:hAnsi="Segoe UI" w:eastAsia="Segoe UI"/>
+          <w:b w:val="0"/>
+          <w:bCs w:val="0"/>
+          <w:color w:val="39424E"/>
+          <w:sz w:val="21"/>
+          <w:szCs w:val="21"/>
           <w:vertAlign w:val="baseline"/>
         </w:rPr>
         <w:t xml:space="preserve">        bufferedWriter.write(String.valueOf(result));</w:t>
@@ -5239,19 +5036,17 @@
           <w:color w:val="39424E"/>
           <w:sz w:val="21"/>
           <w:szCs w:val="21"/>
-          <w:bdr w:val="none" w:color="auto" w:sz="0" w:space="0"/>
-          <w:vertAlign w:val="baseline"/>
-        </w:rPr>
-      </w:pPr>
-      <w:r>
-        <w:rPr>
-          <w:rFonts w:hint="default" w:ascii="Segoe UI" w:hAnsi="Segoe UI" w:eastAsia="Segoe UI"/>
-          <w:b w:val="0"/>
-          <w:bCs w:val="0"/>
-          <w:color w:val="39424E"/>
-          <w:sz w:val="21"/>
-          <w:szCs w:val="21"/>
-          <w:bdr w:val="none" w:color="auto" w:sz="0" w:space="0"/>
+          <w:vertAlign w:val="baseline"/>
+        </w:rPr>
+      </w:pPr>
+      <w:r>
+        <w:rPr>
+          <w:rFonts w:hint="default" w:ascii="Segoe UI" w:hAnsi="Segoe UI" w:eastAsia="Segoe UI"/>
+          <w:b w:val="0"/>
+          <w:bCs w:val="0"/>
+          <w:color w:val="39424E"/>
+          <w:sz w:val="21"/>
+          <w:szCs w:val="21"/>
           <w:vertAlign w:val="baseline"/>
         </w:rPr>
         <w:t xml:space="preserve">        bufferedWriter.newLine();</w:t>
@@ -5267,34 +5062,31 @@
           <w:color w:val="39424E"/>
           <w:sz w:val="21"/>
           <w:szCs w:val="21"/>
-          <w:bdr w:val="none" w:color="auto" w:sz="0" w:space="0"/>
-          <w:vertAlign w:val="baseline"/>
-        </w:rPr>
-      </w:pPr>
-    </w:p>
-    <w:p>
-      <w:pPr>
-        <w:jc w:val="left"/>
-        <w:rPr>
-          <w:rFonts w:hint="default" w:ascii="Segoe UI" w:hAnsi="Segoe UI" w:eastAsia="Segoe UI"/>
-          <w:b w:val="0"/>
-          <w:bCs w:val="0"/>
-          <w:color w:val="39424E"/>
-          <w:sz w:val="21"/>
-          <w:szCs w:val="21"/>
-          <w:bdr w:val="none" w:color="auto" w:sz="0" w:space="0"/>
-          <w:vertAlign w:val="baseline"/>
-        </w:rPr>
-      </w:pPr>
-      <w:r>
-        <w:rPr>
-          <w:rFonts w:hint="default" w:ascii="Segoe UI" w:hAnsi="Segoe UI" w:eastAsia="Segoe UI"/>
-          <w:b w:val="0"/>
-          <w:bCs w:val="0"/>
-          <w:color w:val="39424E"/>
-          <w:sz w:val="21"/>
-          <w:szCs w:val="21"/>
-          <w:bdr w:val="none" w:color="auto" w:sz="0" w:space="0"/>
+          <w:vertAlign w:val="baseline"/>
+        </w:rPr>
+      </w:pPr>
+    </w:p>
+    <w:p>
+      <w:pPr>
+        <w:jc w:val="left"/>
+        <w:rPr>
+          <w:rFonts w:hint="default" w:ascii="Segoe UI" w:hAnsi="Segoe UI" w:eastAsia="Segoe UI"/>
+          <w:b w:val="0"/>
+          <w:bCs w:val="0"/>
+          <w:color w:val="39424E"/>
+          <w:sz w:val="21"/>
+          <w:szCs w:val="21"/>
+          <w:vertAlign w:val="baseline"/>
+        </w:rPr>
+      </w:pPr>
+      <w:r>
+        <w:rPr>
+          <w:rFonts w:hint="default" w:ascii="Segoe UI" w:hAnsi="Segoe UI" w:eastAsia="Segoe UI"/>
+          <w:b w:val="0"/>
+          <w:bCs w:val="0"/>
+          <w:color w:val="39424E"/>
+          <w:sz w:val="21"/>
+          <w:szCs w:val="21"/>
           <w:vertAlign w:val="baseline"/>
         </w:rPr>
         <w:t xml:space="preserve">        bufferedReader.close();</w:t>
@@ -5310,19 +5102,17 @@
           <w:color w:val="39424E"/>
           <w:sz w:val="21"/>
           <w:szCs w:val="21"/>
-          <w:bdr w:val="none" w:color="auto" w:sz="0" w:space="0"/>
-          <w:vertAlign w:val="baseline"/>
-        </w:rPr>
-      </w:pPr>
-      <w:r>
-        <w:rPr>
-          <w:rFonts w:hint="default" w:ascii="Segoe UI" w:hAnsi="Segoe UI" w:eastAsia="Segoe UI"/>
-          <w:b w:val="0"/>
-          <w:bCs w:val="0"/>
-          <w:color w:val="39424E"/>
-          <w:sz w:val="21"/>
-          <w:szCs w:val="21"/>
-          <w:bdr w:val="none" w:color="auto" w:sz="0" w:space="0"/>
+          <w:vertAlign w:val="baseline"/>
+        </w:rPr>
+      </w:pPr>
+      <w:r>
+        <w:rPr>
+          <w:rFonts w:hint="default" w:ascii="Segoe UI" w:hAnsi="Segoe UI" w:eastAsia="Segoe UI"/>
+          <w:b w:val="0"/>
+          <w:bCs w:val="0"/>
+          <w:color w:val="39424E"/>
+          <w:sz w:val="21"/>
+          <w:szCs w:val="21"/>
           <w:vertAlign w:val="baseline"/>
         </w:rPr>
         <w:t xml:space="preserve">        bufferedWriter.close();</w:t>
@@ -5338,19 +5128,17 @@
           <w:color w:val="39424E"/>
           <w:sz w:val="21"/>
           <w:szCs w:val="21"/>
-          <w:bdr w:val="none" w:color="auto" w:sz="0" w:space="0"/>
-          <w:vertAlign w:val="baseline"/>
-        </w:rPr>
-      </w:pPr>
-      <w:r>
-        <w:rPr>
-          <w:rFonts w:hint="default" w:ascii="Segoe UI" w:hAnsi="Segoe UI" w:eastAsia="Segoe UI"/>
-          <w:b w:val="0"/>
-          <w:bCs w:val="0"/>
-          <w:color w:val="39424E"/>
-          <w:sz w:val="21"/>
-          <w:szCs w:val="21"/>
-          <w:bdr w:val="none" w:color="auto" w:sz="0" w:space="0"/>
+          <w:vertAlign w:val="baseline"/>
+        </w:rPr>
+      </w:pPr>
+      <w:r>
+        <w:rPr>
+          <w:rFonts w:hint="default" w:ascii="Segoe UI" w:hAnsi="Segoe UI" w:eastAsia="Segoe UI"/>
+          <w:b w:val="0"/>
+          <w:bCs w:val="0"/>
+          <w:color w:val="39424E"/>
+          <w:sz w:val="21"/>
+          <w:szCs w:val="21"/>
           <w:vertAlign w:val="baseline"/>
         </w:rPr>
         <w:t xml:space="preserve">    }</w:t>
@@ -5366,19 +5154,17 @@
           <w:color w:val="39424E"/>
           <w:sz w:val="21"/>
           <w:szCs w:val="21"/>
-          <w:bdr w:val="none" w:color="auto" w:sz="0" w:space="0"/>
-          <w:vertAlign w:val="baseline"/>
-        </w:rPr>
-      </w:pPr>
-      <w:r>
-        <w:rPr>
-          <w:rFonts w:hint="default" w:ascii="Segoe UI" w:hAnsi="Segoe UI" w:eastAsia="Segoe UI"/>
-          <w:b w:val="0"/>
-          <w:bCs w:val="0"/>
-          <w:color w:val="39424E"/>
-          <w:sz w:val="21"/>
-          <w:szCs w:val="21"/>
-          <w:bdr w:val="none" w:color="auto" w:sz="0" w:space="0"/>
+          <w:vertAlign w:val="baseline"/>
+        </w:rPr>
+      </w:pPr>
+      <w:r>
+        <w:rPr>
+          <w:rFonts w:hint="default" w:ascii="Segoe UI" w:hAnsi="Segoe UI" w:eastAsia="Segoe UI"/>
+          <w:b w:val="0"/>
+          <w:bCs w:val="0"/>
+          <w:color w:val="39424E"/>
+          <w:sz w:val="21"/>
+          <w:szCs w:val="21"/>
           <w:vertAlign w:val="baseline"/>
         </w:rPr>
         <w:t>}</w:t>
@@ -5394,7 +5180,6 @@
           <w:color w:val="39424E"/>
           <w:sz w:val="21"/>
           <w:szCs w:val="21"/>
-          <w:bdr w:val="none" w:color="auto" w:sz="0" w:space="0"/>
           <w:vertAlign w:val="baseline"/>
         </w:rPr>
       </w:pPr>
@@ -5409,7 +5194,6 @@
           <w:color w:val="39424E"/>
           <w:sz w:val="21"/>
           <w:szCs w:val="21"/>
-          <w:bdr w:val="none" w:color="auto" w:sz="0" w:space="0"/>
           <w:vertAlign w:val="baseline"/>
           <w:lang w:val="en-US"/>
         </w:rPr>
@@ -5422,7 +5206,6 @@
           <w:color w:val="39424E"/>
           <w:sz w:val="21"/>
           <w:szCs w:val="21"/>
-          <w:bdr w:val="none" w:color="auto" w:sz="0" w:space="0"/>
           <w:vertAlign w:val="baseline"/>
           <w:lang w:val="en-US"/>
         </w:rPr>
@@ -5482,22 +5265,6 @@
                       <a:ln w="6350">
                         <a:noFill/>
                       </a:ln>
-                      <a:extLst>
-                        <a:ext uri="{909E8E84-426E-40DD-AFC4-6F175D3DCCD1}">
-                          <a14:hiddenFill xmlns:a14="http://schemas.microsoft.com/office/drawing/2010/main">
-                            <a:solidFill>
-                              <a:schemeClr val="lt1"/>
-                            </a:solidFill>
-                          </a14:hiddenFill>
-                        </a:ext>
-                        <a:ext uri="{91240B29-F687-4F45-9708-019B960494DF}">
-                          <a14:hiddenLine xmlns:a14="http://schemas.microsoft.com/office/drawing/2010/main" w="6350">
-                            <a:solidFill>
-                              <a:prstClr val="black"/>
-                            </a:solidFill>
-                          </a14:hiddenLine>
-                        </a:ext>
-                      </a:extLst>
                     </wps:spPr>
                     <wps:style>
                       <a:lnRef idx="0">
@@ -5548,7 +5315,7 @@
         </mc:Choice>
         <mc:Fallback>
           <w:pict>
-            <v:shape id="_x0000_s1026" o:spid="_x0000_s1026" o:spt="202" type="#_x0000_t202" style="position:absolute;left:0pt;margin-top:0pt;height:144pt;width:144pt;mso-position-horizontal:right;mso-position-horizontal-relative:margin;mso-wrap-style:none;z-index:251659264;mso-width-relative:page;mso-height-relative:page;" filled="f" stroked="f" coordsize="21600,21600" o:gfxdata="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">
+            <v:shape id="_x0000_s1026" o:spid="_x0000_s1026" o:spt="202" type="#_x0000_t202" style="position:absolute;left:0pt;margin-top:0pt;height:144pt;width:144pt;mso-position-horizontal:right;mso-position-horizontal-relative:margin;mso-wrap-style:none;z-index:251659264;mso-width-relative:page;mso-height-relative:page;" filled="f" stroked="f" coordsize="21600,21600" o:gfxdata="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">
               <v:fill on="f" focussize="0,0"/>
               <v:stroke on="f" weight="0.5pt"/>
               <v:imagedata o:title=""/>
@@ -5819,7 +5586,7 @@
     <w:lsdException w:qFormat="1" w:unhideWhenUsed="0" w:uiPriority="0" w:semiHidden="0" w:name="Title"/>
     <w:lsdException w:unhideWhenUsed="0" w:uiPriority="0" w:semiHidden="0" w:name="Closing"/>
     <w:lsdException w:unhideWhenUsed="0" w:uiPriority="0" w:semiHidden="0" w:name="Signature"/>
-    <w:lsdException w:unhideWhenUsed="0" w:uiPriority="0" w:name="Default Paragraph Font"/>
+    <w:lsdException w:qFormat="1" w:unhideWhenUsed="0" w:uiPriority="0" w:name="Default Paragraph Font"/>
     <w:lsdException w:unhideWhenUsed="0" w:uiPriority="0" w:semiHidden="0" w:name="Body Text"/>
     <w:lsdException w:unhideWhenUsed="0" w:uiPriority="0" w:semiHidden="0" w:name="Body Text Indent"/>
     <w:lsdException w:unhideWhenUsed="0" w:uiPriority="0" w:semiHidden="0" w:name="List Continue"/>
@@ -5839,21 +5606,21 @@
     <w:lsdException w:unhideWhenUsed="0" w:uiPriority="0" w:semiHidden="0" w:name="Body Text Indent 2"/>
     <w:lsdException w:unhideWhenUsed="0" w:uiPriority="0" w:semiHidden="0" w:name="Body Text Indent 3"/>
     <w:lsdException w:unhideWhenUsed="0" w:uiPriority="0" w:semiHidden="0" w:name="Block Text"/>
-    <w:lsdException w:unhideWhenUsed="0" w:uiPriority="0" w:semiHidden="0" w:name="Hyperlink"/>
+    <w:lsdException w:qFormat="1" w:unhideWhenUsed="0" w:uiPriority="0" w:semiHidden="0" w:name="Hyperlink"/>
     <w:lsdException w:unhideWhenUsed="0" w:uiPriority="0" w:semiHidden="0" w:name="FollowedHyperlink"/>
     <w:lsdException w:qFormat="1" w:unhideWhenUsed="0" w:uiPriority="0" w:semiHidden="0" w:name="Strong"/>
     <w:lsdException w:qFormat="1" w:unhideWhenUsed="0" w:uiPriority="0" w:semiHidden="0" w:name="Emphasis"/>
     <w:lsdException w:unhideWhenUsed="0" w:uiPriority="0" w:semiHidden="0" w:name="Document Map"/>
     <w:lsdException w:unhideWhenUsed="0" w:uiPriority="0" w:semiHidden="0" w:name="Plain Text"/>
     <w:lsdException w:unhideWhenUsed="0" w:uiPriority="0" w:semiHidden="0" w:name="E-mail Signature"/>
-    <w:lsdException w:unhideWhenUsed="0" w:uiPriority="0" w:semiHidden="0" w:name="Normal (Web)"/>
+    <w:lsdException w:qFormat="1" w:unhideWhenUsed="0" w:uiPriority="0" w:semiHidden="0" w:name="Normal (Web)"/>
     <w:lsdException w:unhideWhenUsed="0" w:uiPriority="0" w:semiHidden="0" w:name="HTML Acronym"/>
     <w:lsdException w:unhideWhenUsed="0" w:uiPriority="0" w:semiHidden="0" w:name="HTML Address"/>
     <w:lsdException w:unhideWhenUsed="0" w:uiPriority="0" w:semiHidden="0" w:name="HTML Cite"/>
     <w:lsdException w:unhideWhenUsed="0" w:uiPriority="0" w:semiHidden="0" w:name="HTML Code"/>
     <w:lsdException w:unhideWhenUsed="0" w:uiPriority="0" w:semiHidden="0" w:name="HTML Definition"/>
     <w:lsdException w:unhideWhenUsed="0" w:uiPriority="0" w:semiHidden="0" w:name="HTML Keyboard"/>
-    <w:lsdException w:unhideWhenUsed="0" w:uiPriority="0" w:semiHidden="0" w:name="HTML Preformatted"/>
+    <w:lsdException w:qFormat="1" w:unhideWhenUsed="0" w:uiPriority="0" w:semiHidden="0" w:name="HTML Preformatted"/>
     <w:lsdException w:unhideWhenUsed="0" w:uiPriority="0" w:semiHidden="0" w:name="HTML Sample"/>
     <w:lsdException w:unhideWhenUsed="0" w:uiPriority="0" w:semiHidden="0" w:name="HTML Typewriter"/>
     <w:lsdException w:unhideWhenUsed="0" w:uiPriority="0" w:semiHidden="0" w:name="HTML Variable"/>
@@ -6015,6 +5782,7 @@
   <w:style w:type="character" w:default="1" w:styleId="2">
     <w:name w:val="Default Paragraph Font"/>
     <w:semiHidden/>
+    <w:qFormat/>
     <w:uiPriority w:val="0"/>
   </w:style>
   <w:style w:type="table" w:default="1" w:styleId="3">
@@ -6076,6 +5844,7 @@
   </w:style>
   <w:style w:type="paragraph" w:styleId="7">
     <w:name w:val="HTML Preformatted"/>
+    <w:qFormat/>
     <w:uiPriority w:val="0"/>
     <w:pPr>
       <w:tabs>
@@ -6109,6 +5878,7 @@
   <w:style w:type="character" w:styleId="8">
     <w:name w:val="Hyperlink"/>
     <w:basedOn w:val="2"/>
+    <w:qFormat/>
     <w:uiPriority w:val="0"/>
     <w:rPr>
       <w:color w:val="0000FF"/>
@@ -6117,6 +5887,7 @@
   </w:style>
   <w:style w:type="paragraph" w:styleId="9">
     <w:name w:val="Normal (Web)"/>
+    <w:qFormat/>
     <w:uiPriority w:val="0"/>
     <w:pPr>
       <w:spacing w:before="0" w:beforeAutospacing="1" w:after="0" w:afterAutospacing="1"/>
@@ -6124,6 +5895,7 @@
       <w:jc w:val="left"/>
     </w:pPr>
     <w:rPr>
+      <w:rFonts w:ascii="Times New Roman" w:hAnsi="Times New Roman" w:eastAsia="SimSun" w:cs="Times New Roman"/>
       <w:kern w:val="0"/>
       <w:sz w:val="24"/>
       <w:szCs w:val="24"/>

</xml_diff>